<commit_message>
+ raster colored maps
</commit_message>
<xml_diff>
--- a/index.docx
+++ b/index.docx
@@ -111,7 +111,7 @@
         <w:t xml:space="preserve"> </w:t>
       </w:r>
       <w:r>
-        <w:t xml:space="preserve">Ph.D. </w:t>
+        <w:t xml:space="preserve">Ph.D. (</w:t>
       </w:r>
       <w:hyperlink r:id="rId20">
         <w:r>
@@ -121,13 +121,28 @@
           <w:t xml:space="preserve">ben@ecoquants.com</w:t>
         </w:r>
       </w:hyperlink>
+      <w:r>
+        <w:t xml:space="preserve">)</w:t>
+      </w:r>
     </w:p>
     <w:p>
       <w:pPr>
         <w:pStyle w:val="Date"/>
       </w:pPr>
       <w:r>
-        <w:t xml:space="preserve">2023-06-21</w:t>
+        <w:t xml:space="preserve">2023-06-27</w:t>
+      </w:r>
+      <w:r>
+        <w:t xml:space="preserve"> </w:t>
+      </w:r>
+      <w:r>
+        <w:t xml:space="preserve">19:08</w:t>
+      </w:r>
+      <w:r>
+        <w:t xml:space="preserve"> </w:t>
+      </w:r>
+      <w:r>
+        <w:t xml:space="preserve">(PDT)</w:t>
       </w:r>
     </w:p>
     <w:sdt>
@@ -176,13 +191,57 @@
       </w:r>
     </w:p>
     <w:bookmarkEnd w:id="22"/>
-    <w:bookmarkStart w:id="26" w:name="whale-density-average"/>
+    <w:bookmarkStart w:id="28" w:name="whale-density-average"/>
     <w:p>
       <w:pPr>
         <w:pStyle w:val="Heading2"/>
       </w:pPr>
       <w:r>
         <w:t xml:space="preserve">3 Whale Density, average</w:t>
+      </w:r>
+    </w:p>
+    <w:p>
+      <w:pPr>
+        <w:pStyle w:val="FirstParagraph"/>
+      </w:pPr>
+      <w:r>
+        <w:t xml:space="preserve">Per</w:t>
+      </w:r>
+      <w:r>
+        <w:t xml:space="preserve"> </w:t>
+      </w:r>
+      <w:hyperlink r:id="rId23">
+        <w:r>
+          <w:rPr>
+            <w:rStyle w:val="Hyperlink"/>
+          </w:rPr>
+          <w:t xml:space="preserve">Areas Under Restriction | Bureau of Ocean Energy Management</w:t>
+        </w:r>
+      </w:hyperlink>
+      <w:r>
+        <w:t xml:space="preserve">, for the</w:t>
+      </w:r>
+      <w:r>
+        <w:t xml:space="preserve"> </w:t>
+      </w:r>
+      <w:hyperlink r:id="rId24">
+        <w:r>
+          <w:rPr>
+            <w:rStyle w:val="Hyperlink"/>
+          </w:rPr>
+          <w:t xml:space="preserve">Gulf of Mexico Presidential Withdrawals</w:t>
+        </w:r>
+      </w:hyperlink>
+      <w:r>
+        <w:t xml:space="preserve">:</w:t>
+      </w:r>
+    </w:p>
+    <w:p>
+      <w:pPr>
+        <w:pStyle w:val="BlockText"/>
+      </w:pPr>
+      <w:r>
+        <w:t xml:space="preserve">The portions of the Central Planning Area and Eastern Planning Area that are subject to the restrictions under GOMESA were further withdrawn until June 30, 2032, by Presidential Memorandum, dated September 8, 2020.</w:t>
       </w:r>
     </w:p>
     <w:p>
@@ -194,18 +253,18 @@
           <wp:inline>
             <wp:extent cx="5334000" cy="4267200"/>
             <wp:effectExtent b="0" l="0" r="0" t="0"/>
-            <wp:docPr descr="" title="" id="24" name="Picture"/>
+            <wp:docPr descr="" title="" id="26" name="Picture"/>
             <a:graphic>
               <a:graphicData uri="http://schemas.openxmlformats.org/drawingml/2006/picture">
                 <pic:pic>
                   <pic:nvPicPr>
-                    <pic:cNvPr descr="index_files/figure-docx/map_whale_avg-1.png" id="25" name="Picture"/>
+                    <pic:cNvPr descr="index_files/figure-docx/map_whale_avg-1.png" id="27" name="Picture"/>
                     <pic:cNvPicPr>
                       <a:picLocks noChangeArrowheads="1" noChangeAspect="1"/>
                     </pic:cNvPicPr>
                   </pic:nvPicPr>
                   <pic:blipFill>
-                    <a:blip r:embed="rId23"/>
+                    <a:blip r:embed="rId25"/>
                     <a:stretch>
                       <a:fillRect/>
                     </a:stretch>
@@ -232,14 +291,306 @@
         </w:drawing>
       </w:r>
     </w:p>
-    <w:bookmarkEnd w:id="26"/>
-    <w:bookmarkStart w:id="30" w:name="ship-traffic-all-10-knots-average"/>
+    <w:p>
+      <w:pPr>
+        <w:pStyle w:val="BodyText"/>
+      </w:pPr>
+      <w:r>
+        <w:t xml:space="preserve">Total individuals (sum): 60.4810734</w:t>
+      </w:r>
+    </w:p>
+    <w:p>
+      <w:pPr>
+        <w:pStyle w:val="BodyText"/>
+      </w:pPr>
+      <w:r>
+        <w:t xml:space="preserve">vs most recent literature from 2017-18 surveys:</w:t>
+      </w:r>
+      <w:r>
+        <w:t xml:space="preserve"> </w:t>
+      </w:r>
+      <w:r>
+        <w:t xml:space="preserve">- Garrison et al. (2020): 51.3 (CV = 0.503) []</w:t>
+      </w:r>
+      <w:r>
+        <w:t xml:space="preserve"> </w:t>
+      </w:r>
+      <w:r>
+        <w:t xml:space="preserve">- without p0 correction, so expect a higher number</w:t>
+      </w:r>
+      <w:r>
+        <w:t xml:space="preserve"> </w:t>
+      </w:r>
+      <w:r>
+        <w:t xml:space="preserve">- [Table 7]</w:t>
+      </w:r>
+      <w:r>
+        <w:t xml:space="preserve"> </w:t>
+      </w:r>
+      <w:r>
+        <w:t xml:space="preserve">- looks reasonable</w:t>
+      </w:r>
+    </w:p>
+    <w:p>
+      <w:pPr>
+        <w:numPr>
+          <w:ilvl w:val="0"/>
+          <w:numId w:val="1001"/>
+        </w:numPr>
+      </w:pPr>
+      <w:r>
+        <w:t xml:space="preserve">Figures: 63 &amp; 64, 74</w:t>
+      </w:r>
+    </w:p>
+    <w:p>
+      <w:pPr>
+        <w:numPr>
+          <w:ilvl w:val="0"/>
+          <w:numId w:val="1001"/>
+        </w:numPr>
+      </w:pPr>
+      <w:r>
+        <w:t xml:space="preserve">Tables: 49, 50, 51</w:t>
+      </w:r>
+    </w:p>
+    <w:p>
+      <w:pPr>
+        <w:numPr>
+          <w:ilvl w:val="0"/>
+          <w:numId w:val="1001"/>
+        </w:numPr>
+      </w:pPr>
+      <w:r>
+        <w:t xml:space="preserve">p. 292 Bryde’s whale area</w:t>
+      </w:r>
+      <w:r>
+        <w:t xml:space="preserve"> </w:t>
+      </w:r>
+      <w:r>
+        <w:t xml:space="preserve">&gt; This opinion defines the Bryde’s whale area to include the area from 100- to 400- meter isobaths from 87.5° W to 27.5° N as described in the status review (Rosel 2016) plus an additional 10 km around that area. The area designated in the status review was intended to</w:t>
+      </w:r>
+      <w:r>
+        <w:t xml:space="preserve"> </w:t>
+      </w:r>
+      <w:r>
+        <w:t xml:space="preserve">“</w:t>
+      </w:r>
+      <w:r>
+        <w:t xml:space="preserve">provide some buffer around the deeper water sightings and to include all sighting locations in the northeastern GOMx, respectively,</w:t>
+      </w:r>
+      <w:r>
+        <w:t xml:space="preserve">”</w:t>
+      </w:r>
+      <w:r>
+        <w:t xml:space="preserve"> </w:t>
+      </w:r>
+      <w:r>
+        <w:t xml:space="preserve">and was believed to be an area that the whales inhabit year round. The Bryde’s whale area for this opinion includes an outward expansion of 10 km around the area identified in the status review, for added protection of this extremely small population and accounting for ecological considerations.</w:t>
+      </w:r>
+    </w:p>
+    <w:bookmarkEnd w:id="28"/>
+    <w:bookmarkStart w:id="43" w:name="ship-traffic"/>
     <w:p>
       <w:pPr>
         <w:pStyle w:val="Heading2"/>
       </w:pPr>
       <w:r>
-        <w:t xml:space="preserve">4 Ship Traffic, all &gt; 10 knots, average</w:t>
+        <w:t xml:space="preserve">4 Ship Traffic</w:t>
+      </w:r>
+    </w:p>
+    <w:bookmarkStart w:id="35" w:name="old"/>
+    <w:p>
+      <w:pPr>
+        <w:pStyle w:val="Heading3"/>
+      </w:pPr>
+      <w:r>
+        <w:t xml:space="preserve">4.1 OLD</w:t>
+      </w:r>
+    </w:p>
+    <w:p>
+      <w:pPr>
+        <w:pStyle w:val="Heading4"/>
+      </w:pPr>
+      <w:r>
+        <w:t xml:space="preserve">Figure 56 (ships-all)</w:t>
+      </w:r>
+    </w:p>
+    <w:tbl>
+      <w:tblPr>
+        <w:tblStyle w:val="Table"/>
+        <w:tblW w:type="pct" w:w="5000"/>
+        <w:tblLook w:firstRow="0" w:lastRow="0" w:firstColumn="0" w:lastColumn="0" w:noHBand="0" w:noVBand="0" w:val="0000"/>
+        <w:jc w:val="start"/>
+      </w:tblPr>
+      <w:tblGrid>
+        <w:gridCol w:w="7920"/>
+      </w:tblGrid>
+      <w:tr>
+        <w:tc>
+          <w:tcPr/>
+          <w:p>
+            <w:pPr>
+              <w:jc w:val="center"/>
+            </w:pPr>
+            <w:r>
+              <w:drawing>
+                <wp:inline>
+                  <wp:extent cx="5334000" cy="4105569"/>
+                  <wp:effectExtent b="0" l="0" r="0" t="0"/>
+                  <wp:docPr descr="" title="" id="30" name="Picture"/>
+                  <a:graphic>
+                    <a:graphicData uri="http://schemas.openxmlformats.org/drawingml/2006/picture">
+                      <pic:pic>
+                        <pic:nvPicPr>
+                          <pic:cNvPr descr="BioOp/Figures/Figure56_ships-all-gt01.jpg" id="31" name="Picture"/>
+                          <pic:cNvPicPr>
+                            <a:picLocks noChangeArrowheads="1" noChangeAspect="1"/>
+                          </pic:cNvPicPr>
+                        </pic:nvPicPr>
+                        <pic:blipFill>
+                          <a:blip r:embed="rId29"/>
+                          <a:stretch>
+                            <a:fillRect/>
+                          </a:stretch>
+                        </pic:blipFill>
+                        <pic:spPr bwMode="auto">
+                          <a:xfrm>
+                            <a:off x="0" y="0"/>
+                            <a:ext cx="5334000" cy="4105569"/>
+                          </a:xfrm>
+                          <a:prstGeom prst="rect">
+                            <a:avLst/>
+                          </a:prstGeom>
+                          <a:noFill/>
+                          <a:ln w="9525">
+                            <a:noFill/>
+                            <a:headEnd/>
+                            <a:tailEnd/>
+                          </a:ln>
+                        </pic:spPr>
+                      </pic:pic>
+                    </a:graphicData>
+                  </a:graphic>
+                </wp:inline>
+              </w:drawing>
+            </w:r>
+          </w:p>
+          <w:p>
+            <w:pPr>
+              <w:jc w:val="center"/>
+            </w:pPr>
+            <w:pPr>
+              <w:jc w:val="start"/>
+              <w:spacing w:before="200"/>
+              <w:pStyle w:val="ImageCaption"/>
+            </w:pPr>
+            <w:r>
+              <w:t xml:space="preserve">Figure 56. Vessel Traffic in the Gulf of Mexico. Data represent annual average kilometers (km) of vessel traffic from all vessels based on AIS data from 2014-2018</w:t>
+            </w:r>
+          </w:p>
+        </w:tc>
+      </w:tr>
+    </w:tbl>
+    <w:p>
+      <w:pPr>
+        <w:pStyle w:val="Heading4"/>
+      </w:pPr>
+      <w:r>
+        <w:t xml:space="preserve">Figure 57 (ships-boem)</w:t>
+      </w:r>
+    </w:p>
+    <w:tbl>
+      <w:tblPr>
+        <w:tblStyle w:val="Table"/>
+        <w:tblW w:type="pct" w:w="5000"/>
+        <w:tblLook w:firstRow="0" w:lastRow="0" w:firstColumn="0" w:lastColumn="0" w:noHBand="0" w:noVBand="0" w:val="0000"/>
+        <w:jc w:val="start"/>
+      </w:tblPr>
+      <w:tblGrid>
+        <w:gridCol w:w="7920"/>
+      </w:tblGrid>
+      <w:tr>
+        <w:tc>
+          <w:tcPr/>
+          <w:p>
+            <w:pPr>
+              <w:jc w:val="center"/>
+            </w:pPr>
+            <w:r>
+              <w:drawing>
+                <wp:inline>
+                  <wp:extent cx="5334000" cy="4098482"/>
+                  <wp:effectExtent b="0" l="0" r="0" t="0"/>
+                  <wp:docPr descr="" title="" id="33" name="Picture"/>
+                  <a:graphic>
+                    <a:graphicData uri="http://schemas.openxmlformats.org/drawingml/2006/picture">
+                      <pic:pic>
+                        <pic:nvPicPr>
+                          <pic:cNvPr descr="BioOp/Figures/Figure57_ships-boem-gt01.jpg" id="34" name="Picture"/>
+                          <pic:cNvPicPr>
+                            <a:picLocks noChangeArrowheads="1" noChangeAspect="1"/>
+                          </pic:cNvPicPr>
+                        </pic:nvPicPr>
+                        <pic:blipFill>
+                          <a:blip r:embed="rId32"/>
+                          <a:stretch>
+                            <a:fillRect/>
+                          </a:stretch>
+                        </pic:blipFill>
+                        <pic:spPr bwMode="auto">
+                          <a:xfrm>
+                            <a:off x="0" y="0"/>
+                            <a:ext cx="5334000" cy="4098482"/>
+                          </a:xfrm>
+                          <a:prstGeom prst="rect">
+                            <a:avLst/>
+                          </a:prstGeom>
+                          <a:noFill/>
+                          <a:ln w="9525">
+                            <a:noFill/>
+                            <a:headEnd/>
+                            <a:tailEnd/>
+                          </a:ln>
+                        </pic:spPr>
+                      </pic:pic>
+                    </a:graphicData>
+                  </a:graphic>
+                </wp:inline>
+              </w:drawing>
+            </w:r>
+          </w:p>
+          <w:p>
+            <w:pPr>
+              <w:jc w:val="center"/>
+            </w:pPr>
+            <w:pPr>
+              <w:jc w:val="start"/>
+              <w:spacing w:before="200"/>
+              <w:pStyle w:val="ImageCaption"/>
+            </w:pPr>
+            <w:r>
+              <w:t xml:space="preserve">Figure 57. Oil and Gas Vessel Traffic in the Gulf of Mexico. Data represent annual average kilometers (km) of vessel traffic from oil and gas related vessels based on AIS data from 2014-2018.</w:t>
+            </w:r>
+          </w:p>
+        </w:tc>
+      </w:tr>
+    </w:tbl>
+    <w:bookmarkEnd w:id="35"/>
+    <w:bookmarkStart w:id="42" w:name="new"/>
+    <w:p>
+      <w:pPr>
+        <w:pStyle w:val="Heading3"/>
+      </w:pPr>
+      <w:r>
+        <w:t xml:space="preserve">4.2 NEW</w:t>
+      </w:r>
+    </w:p>
+    <w:p>
+      <w:pPr>
+        <w:pStyle w:val="Heading4"/>
+      </w:pPr>
+      <w:r>
+        <w:t xml:space="preserve">ships-all</w:t>
       </w:r>
     </w:p>
     <w:p>
@@ -251,18 +602,18 @@
           <wp:inline>
             <wp:extent cx="5334000" cy="4267200"/>
             <wp:effectExtent b="0" l="0" r="0" t="0"/>
-            <wp:docPr descr="" title="" id="28" name="Picture"/>
+            <wp:docPr descr="" title="" id="37" name="Picture"/>
             <a:graphic>
               <a:graphicData uri="http://schemas.openxmlformats.org/drawingml/2006/picture">
                 <pic:pic>
                   <pic:nvPicPr>
-                    <pic:cNvPr descr="index_files/figure-docx/map_ships_avg-1.png" id="29" name="Picture"/>
+                    <pic:cNvPr descr="index_files/figure-docx/map_ships_all-1.png" id="38" name="Picture"/>
                     <pic:cNvPicPr>
                       <a:picLocks noChangeArrowheads="1" noChangeAspect="1"/>
                     </pic:cNvPicPr>
                   </pic:nvPicPr>
                   <pic:blipFill>
-                    <a:blip r:embed="rId27"/>
+                    <a:blip r:embed="rId36"/>
                     <a:stretch>
                       <a:fillRect/>
                     </a:stretch>
@@ -289,14 +640,12 @@
         </w:drawing>
       </w:r>
     </w:p>
-    <w:bookmarkEnd w:id="30"/>
-    <w:bookmarkStart w:id="34" w:name="ship-risk-to-whales-average"/>
-    <w:p>
-      <w:pPr>
-        <w:pStyle w:val="Heading2"/>
-      </w:pPr>
-      <w:r>
-        <w:t xml:space="preserve">5 Ship Risk to Whales, average</w:t>
+    <w:p>
+      <w:pPr>
+        <w:pStyle w:val="Heading4"/>
+      </w:pPr>
+      <w:r>
+        <w:t xml:space="preserve">ships-boem</w:t>
       </w:r>
     </w:p>
     <w:p>
@@ -308,18 +657,18 @@
           <wp:inline>
             <wp:extent cx="5334000" cy="4267200"/>
             <wp:effectExtent b="0" l="0" r="0" t="0"/>
-            <wp:docPr descr="" title="" id="32" name="Picture"/>
+            <wp:docPr descr="" title="" id="40" name="Picture"/>
             <a:graphic>
               <a:graphicData uri="http://schemas.openxmlformats.org/drawingml/2006/picture">
                 <pic:pic>
                   <pic:nvPicPr>
-                    <pic:cNvPr descr="index_files/figure-docx/map_risk-1.png" id="33" name="Picture"/>
+                    <pic:cNvPr descr="index_files/figure-docx/map_ships_boem_gt01-1.png" id="41" name="Picture"/>
                     <pic:cNvPicPr>
                       <a:picLocks noChangeArrowheads="1" noChangeAspect="1"/>
                     </pic:cNvPicPr>
                   </pic:nvPicPr>
                   <pic:blipFill>
-                    <a:blip r:embed="rId31"/>
+                    <a:blip r:embed="rId39"/>
                     <a:stretch>
                       <a:fillRect/>
                     </a:stretch>
@@ -346,7 +695,316 @@
         </w:drawing>
       </w:r>
     </w:p>
-    <w:bookmarkEnd w:id="34"/>
+    <w:bookmarkEnd w:id="42"/>
+    <w:bookmarkEnd w:id="43"/>
+    <w:bookmarkStart w:id="58" w:name="ship-risk-to-whales"/>
+    <w:p>
+      <w:pPr>
+        <w:pStyle w:val="Heading2"/>
+      </w:pPr>
+      <w:r>
+        <w:t xml:space="preserve">5 Ship Risk to Whales</w:t>
+      </w:r>
+    </w:p>
+    <w:bookmarkStart w:id="50" w:name="old-1"/>
+    <w:p>
+      <w:pPr>
+        <w:pStyle w:val="Heading3"/>
+      </w:pPr>
+      <w:r>
+        <w:t xml:space="preserve">5.1 OLD</w:t>
+      </w:r>
+    </w:p>
+    <w:p>
+      <w:pPr>
+        <w:pStyle w:val="Heading4"/>
+      </w:pPr>
+      <w:r>
+        <w:t xml:space="preserve">Figure 63 (risk-boem-all)</w:t>
+      </w:r>
+    </w:p>
+    <w:tbl>
+      <w:tblPr>
+        <w:tblStyle w:val="Table"/>
+        <w:tblW w:type="pct" w:w="5000"/>
+        <w:tblLook w:firstRow="0" w:lastRow="0" w:firstColumn="0" w:lastColumn="0" w:noHBand="0" w:noVBand="0" w:val="0000"/>
+        <w:jc w:val="start"/>
+      </w:tblPr>
+      <w:tblGrid>
+        <w:gridCol w:w="7920"/>
+      </w:tblGrid>
+      <w:tr>
+        <w:tc>
+          <w:tcPr/>
+          <w:p>
+            <w:pPr>
+              <w:jc w:val="center"/>
+            </w:pPr>
+            <w:r>
+              <w:drawing>
+                <wp:inline>
+                  <wp:extent cx="5334000" cy="4120878"/>
+                  <wp:effectExtent b="0" l="0" r="0" t="0"/>
+                  <wp:docPr descr="" title="" id="45" name="Picture"/>
+                  <a:graphic>
+                    <a:graphicData uri="http://schemas.openxmlformats.org/drawingml/2006/picture">
+                      <pic:pic>
+                        <pic:nvPicPr>
+                          <pic:cNvPr descr="BioOp/Figures/Figure63_risk-boem-gt01.jpg" id="46" name="Picture"/>
+                          <pic:cNvPicPr>
+                            <a:picLocks noChangeArrowheads="1" noChangeAspect="1"/>
+                          </pic:cNvPicPr>
+                        </pic:nvPicPr>
+                        <pic:blipFill>
+                          <a:blip r:embed="rId44"/>
+                          <a:stretch>
+                            <a:fillRect/>
+                          </a:stretch>
+                        </pic:blipFill>
+                        <pic:spPr bwMode="auto">
+                          <a:xfrm>
+                            <a:off x="0" y="0"/>
+                            <a:ext cx="5334000" cy="4120878"/>
+                          </a:xfrm>
+                          <a:prstGeom prst="rect">
+                            <a:avLst/>
+                          </a:prstGeom>
+                          <a:noFill/>
+                          <a:ln w="9525">
+                            <a:noFill/>
+                            <a:headEnd/>
+                            <a:tailEnd/>
+                          </a:ln>
+                        </pic:spPr>
+                      </pic:pic>
+                    </a:graphicData>
+                  </a:graphic>
+                </wp:inline>
+              </w:drawing>
+            </w:r>
+          </w:p>
+          <w:p>
+            <w:pPr>
+              <w:jc w:val="center"/>
+            </w:pPr>
+            <w:pPr>
+              <w:jc w:val="start"/>
+              <w:spacing w:before="200"/>
+              <w:pStyle w:val="ImageCaption"/>
+            </w:pPr>
+            <w:r>
+              <w:t xml:space="preserve">Figure 63. Relative vessel strike risk to Bryde’s whales from oil and gas vessel traffic of all speeds.</w:t>
+            </w:r>
+          </w:p>
+        </w:tc>
+      </w:tr>
+    </w:tbl>
+    <w:p>
+      <w:pPr>
+        <w:pStyle w:val="Heading4"/>
+      </w:pPr>
+      <w:r>
+        <w:t xml:space="preserve">Figure 64 (risk-boem-gt10)</w:t>
+      </w:r>
+    </w:p>
+    <w:tbl>
+      <w:tblPr>
+        <w:tblStyle w:val="Table"/>
+        <w:tblW w:type="pct" w:w="5000"/>
+        <w:tblLook w:firstRow="0" w:lastRow="0" w:firstColumn="0" w:lastColumn="0" w:noHBand="0" w:noVBand="0" w:val="0000"/>
+        <w:jc w:val="start"/>
+      </w:tblPr>
+      <w:tblGrid>
+        <w:gridCol w:w="7920"/>
+      </w:tblGrid>
+      <w:tr>
+        <w:tc>
+          <w:tcPr/>
+          <w:p>
+            <w:pPr>
+              <w:jc w:val="center"/>
+            </w:pPr>
+            <w:r>
+              <w:drawing>
+                <wp:inline>
+                  <wp:extent cx="5334000" cy="4122067"/>
+                  <wp:effectExtent b="0" l="0" r="0" t="0"/>
+                  <wp:docPr descr="" title="" id="48" name="Picture"/>
+                  <a:graphic>
+                    <a:graphicData uri="http://schemas.openxmlformats.org/drawingml/2006/picture">
+                      <pic:pic>
+                        <pic:nvPicPr>
+                          <pic:cNvPr descr="BioOp/Figures/Figure64_risk-boem-gt10.jpg" id="49" name="Picture"/>
+                          <pic:cNvPicPr>
+                            <a:picLocks noChangeArrowheads="1" noChangeAspect="1"/>
+                          </pic:cNvPicPr>
+                        </pic:nvPicPr>
+                        <pic:blipFill>
+                          <a:blip r:embed="rId47"/>
+                          <a:stretch>
+                            <a:fillRect/>
+                          </a:stretch>
+                        </pic:blipFill>
+                        <pic:spPr bwMode="auto">
+                          <a:xfrm>
+                            <a:off x="0" y="0"/>
+                            <a:ext cx="5334000" cy="4122067"/>
+                          </a:xfrm>
+                          <a:prstGeom prst="rect">
+                            <a:avLst/>
+                          </a:prstGeom>
+                          <a:noFill/>
+                          <a:ln w="9525">
+                            <a:noFill/>
+                            <a:headEnd/>
+                            <a:tailEnd/>
+                          </a:ln>
+                        </pic:spPr>
+                      </pic:pic>
+                    </a:graphicData>
+                  </a:graphic>
+                </wp:inline>
+              </w:drawing>
+            </w:r>
+          </w:p>
+          <w:p>
+            <w:pPr>
+              <w:jc w:val="center"/>
+            </w:pPr>
+            <w:pPr>
+              <w:jc w:val="start"/>
+              <w:spacing w:before="200"/>
+              <w:pStyle w:val="ImageCaption"/>
+            </w:pPr>
+            <w:r>
+              <w:t xml:space="preserve">Figure 64. Relative vessel strike risk to Bryde’s whales from oil and gas vessel traffic greater than 10 knots.</w:t>
+            </w:r>
+          </w:p>
+        </w:tc>
+      </w:tr>
+    </w:tbl>
+    <w:bookmarkEnd w:id="50"/>
+    <w:bookmarkStart w:id="57" w:name="new-1"/>
+    <w:p>
+      <w:pPr>
+        <w:pStyle w:val="Heading3"/>
+      </w:pPr>
+      <w:r>
+        <w:t xml:space="preserve">5.2 NEW</w:t>
+      </w:r>
+    </w:p>
+    <w:p>
+      <w:pPr>
+        <w:pStyle w:val="Heading4"/>
+      </w:pPr>
+      <w:r>
+        <w:t xml:space="preserve">risk-boem-all</w:t>
+      </w:r>
+    </w:p>
+    <w:p>
+      <w:pPr>
+        <w:pStyle w:val="FirstParagraph"/>
+      </w:pPr>
+      <w:r>
+        <w:drawing>
+          <wp:inline>
+            <wp:extent cx="5334000" cy="4267200"/>
+            <wp:effectExtent b="0" l="0" r="0" t="0"/>
+            <wp:docPr descr="" title="" id="52" name="Picture"/>
+            <a:graphic>
+              <a:graphicData uri="http://schemas.openxmlformats.org/drawingml/2006/picture">
+                <pic:pic>
+                  <pic:nvPicPr>
+                    <pic:cNvPr descr="index_files/figure-docx/map_risk-boem-gt01-1.png" id="53" name="Picture"/>
+                    <pic:cNvPicPr>
+                      <a:picLocks noChangeArrowheads="1" noChangeAspect="1"/>
+                    </pic:cNvPicPr>
+                  </pic:nvPicPr>
+                  <pic:blipFill>
+                    <a:blip r:embed="rId51"/>
+                    <a:stretch>
+                      <a:fillRect/>
+                    </a:stretch>
+                  </pic:blipFill>
+                  <pic:spPr bwMode="auto">
+                    <a:xfrm>
+                      <a:off x="0" y="0"/>
+                      <a:ext cx="5334000" cy="4267200"/>
+                    </a:xfrm>
+                    <a:prstGeom prst="rect">
+                      <a:avLst/>
+                    </a:prstGeom>
+                    <a:noFill/>
+                    <a:ln w="9525">
+                      <a:noFill/>
+                      <a:headEnd/>
+                      <a:tailEnd/>
+                    </a:ln>
+                  </pic:spPr>
+                </pic:pic>
+              </a:graphicData>
+            </a:graphic>
+          </wp:inline>
+        </w:drawing>
+      </w:r>
+    </w:p>
+    <w:p>
+      <w:pPr>
+        <w:pStyle w:val="Heading4"/>
+      </w:pPr>
+      <w:r>
+        <w:t xml:space="preserve">risk-boem-gt10</w:t>
+      </w:r>
+    </w:p>
+    <w:p>
+      <w:pPr>
+        <w:pStyle w:val="FirstParagraph"/>
+      </w:pPr>
+      <w:r>
+        <w:drawing>
+          <wp:inline>
+            <wp:extent cx="5334000" cy="4267200"/>
+            <wp:effectExtent b="0" l="0" r="0" t="0"/>
+            <wp:docPr descr="" title="" id="55" name="Picture"/>
+            <a:graphic>
+              <a:graphicData uri="http://schemas.openxmlformats.org/drawingml/2006/picture">
+                <pic:pic>
+                  <pic:nvPicPr>
+                    <pic:cNvPr descr="index_files/figure-docx/map_risk-boem-gt10-1.png" id="56" name="Picture"/>
+                    <pic:cNvPicPr>
+                      <a:picLocks noChangeArrowheads="1" noChangeAspect="1"/>
+                    </pic:cNvPicPr>
+                  </pic:nvPicPr>
+                  <pic:blipFill>
+                    <a:blip r:embed="rId54"/>
+                    <a:stretch>
+                      <a:fillRect/>
+                    </a:stretch>
+                  </pic:blipFill>
+                  <pic:spPr bwMode="auto">
+                    <a:xfrm>
+                      <a:off x="0" y="0"/>
+                      <a:ext cx="5334000" cy="4267200"/>
+                    </a:xfrm>
+                    <a:prstGeom prst="rect">
+                      <a:avLst/>
+                    </a:prstGeom>
+                    <a:noFill/>
+                    <a:ln w="9525">
+                      <a:noFill/>
+                      <a:headEnd/>
+                      <a:tailEnd/>
+                    </a:ln>
+                  </pic:spPr>
+                </pic:pic>
+              </a:graphicData>
+            </a:graphic>
+          </wp:inline>
+        </w:drawing>
+      </w:r>
+    </w:p>
+    <w:bookmarkEnd w:id="57"/>
+    <w:bookmarkEnd w:id="58"/>
     <w:sectPr/>
   </w:body>
 </w:document>
@@ -453,8 +1111,90 @@
       </w:pPr>
     </w:lvl>
   </w:abstractNum>
+  <w:abstractNum w:abstractNumId="991">
+    <w:nsid w:val="A991"/>
+    <w:multiLevelType w:val="multilevel"/>
+    <w:lvl w:ilvl="0">
+      <w:numFmt w:val="bullet"/>
+      <w:lvlText w:val="•"/>
+      <w:lvlJc w:val="left"/>
+      <w:pPr>
+        <w:ind w:left="720" w:hanging="480"/>
+      </w:pPr>
+    </w:lvl>
+    <w:lvl w:ilvl="1">
+      <w:numFmt w:val="bullet"/>
+      <w:lvlText w:val="–"/>
+      <w:lvlJc w:val="left"/>
+      <w:pPr>
+        <w:ind w:left="1440" w:hanging="480"/>
+      </w:pPr>
+    </w:lvl>
+    <w:lvl w:ilvl="2">
+      <w:numFmt w:val="bullet"/>
+      <w:lvlText w:val="•"/>
+      <w:lvlJc w:val="left"/>
+      <w:pPr>
+        <w:ind w:left="2160" w:hanging="480"/>
+      </w:pPr>
+    </w:lvl>
+    <w:lvl w:ilvl="3">
+      <w:numFmt w:val="bullet"/>
+      <w:lvlText w:val="–"/>
+      <w:lvlJc w:val="left"/>
+      <w:pPr>
+        <w:ind w:left="2880" w:hanging="480"/>
+      </w:pPr>
+    </w:lvl>
+    <w:lvl w:ilvl="4">
+      <w:numFmt w:val="bullet"/>
+      <w:lvlText w:val="•"/>
+      <w:lvlJc w:val="left"/>
+      <w:pPr>
+        <w:ind w:left="3600" w:hanging="480"/>
+      </w:pPr>
+    </w:lvl>
+    <w:lvl w:ilvl="5">
+      <w:numFmt w:val="bullet"/>
+      <w:lvlText w:val="–"/>
+      <w:lvlJc w:val="left"/>
+      <w:pPr>
+        <w:ind w:left="4320" w:hanging="480"/>
+      </w:pPr>
+    </w:lvl>
+    <w:lvl w:ilvl="6">
+      <w:numFmt w:val="bullet"/>
+      <w:lvlText w:val="•"/>
+      <w:lvlJc w:val="left"/>
+      <w:pPr>
+        <w:ind w:left="5040" w:hanging="480"/>
+      </w:pPr>
+    </w:lvl>
+    <w:lvl w:ilvl="7">
+      <w:numFmt w:val="bullet"/>
+      <w:lvlText w:val="–"/>
+      <w:lvlJc w:val="left"/>
+      <w:pPr>
+        <w:ind w:left="5760" w:hanging="480"/>
+      </w:pPr>
+    </w:lvl>
+    <w:lvl w:ilvl="8">
+      <w:numFmt w:val="bullet"/>
+      <w:lvlText w:val="•"/>
+      <w:lvlJc w:val="left"/>
+      <w:pPr>
+        <w:ind w:left="6480" w:hanging="480"/>
+      </w:pPr>
+    </w:lvl>
+  </w:abstractNum>
   <w:num w:numId="1000">
     <w:abstractNumId w:val="990"/>
+  </w:num>
+  <w:num w:numId="1001">
+    <w:abstractNumId w:val="991"/>
+  </w:num>
+  <w:num w:numId="1002">
+    <w:abstractNumId w:val="991"/>
   </w:num>
 </w:numbering>
 </file>

</xml_diff>

<commit_message>
+ whale areas, incl BIA
</commit_message>
<xml_diff>
--- a/index.docx
+++ b/index.docx
@@ -136,7 +136,7 @@
         <w:t xml:space="preserve"> </w:t>
       </w:r>
       <w:r>
-        <w:t xml:space="preserve">19:08</w:t>
+        <w:t xml:space="preserve">20:19</w:t>
       </w:r>
       <w:r>
         <w:t xml:space="preserve"> </w:t>
@@ -191,13 +191,13 @@
       </w:r>
     </w:p>
     <w:bookmarkEnd w:id="22"/>
-    <w:bookmarkStart w:id="28" w:name="whale-density-average"/>
+    <w:bookmarkStart w:id="28" w:name="whale-density"/>
     <w:p>
       <w:pPr>
         <w:pStyle w:val="Heading2"/>
       </w:pPr>
       <w:r>
-        <w:t xml:space="preserve">3 Whale Density, average</w:t>
+        <w:t xml:space="preserve">3 Whale Density</w:t>
       </w:r>
     </w:p>
     <w:p>

</xml_diff>

<commit_message>
revision 1, per comments in "Spatial analysis of ship strike risk for Rices whale in the Gulf of Mexico (mj,bb).docx"
</commit_message>
<xml_diff>
--- a/index.docx
+++ b/index.docx
@@ -130,13 +130,13 @@
         <w:pStyle w:val="Date"/>
       </w:pPr>
       <w:r>
-        <w:t xml:space="preserve">2023-07-03</w:t>
-      </w:r>
-      <w:r>
-        <w:t xml:space="preserve"> </w:t>
-      </w:r>
-      <w:r>
-        <w:t xml:space="preserve">10:40</w:t>
+        <w:t xml:space="preserve">2023-07-06</w:t>
+      </w:r>
+      <w:r>
+        <w:t xml:space="preserve"> </w:t>
+      </w:r>
+      <w:r>
+        <w:t xml:space="preserve">08:25</w:t>
       </w:r>
       <w:r>
         <w:t xml:space="preserve"> </w:t>
@@ -417,10 +417,18 @@
         <w:pStyle w:val="BodyText"/>
       </w:pPr>
       <w:r>
-        <w:t xml:space="preserve">The whales are concentrated along the strip from 100 to 400 m, as depicted in</w:t>
-      </w:r>
-      <w:r>
-        <w:t xml:space="preserve"> </w:t>
+        <w:t xml:space="preserve">Compared to the original distribution (</w:t>
+      </w:r>
+      <w:hyperlink w:anchor="fig-map-whales-old">
+        <w:r>
+          <w:rPr>
+            <w:rStyle w:val="Hyperlink"/>
+          </w:rPr>
+          <w:t xml:space="preserve">Figure 1</w:t>
+        </w:r>
+      </w:hyperlink>
+      <w:r>
+        <w:t xml:space="preserve">), the whales are now concentrated along the strip from 100 to 400 m extending into the Western Gulf of Mexico (</w:t>
       </w:r>
       <w:hyperlink w:anchor="fig-map-whales-new">
         <w:r>
@@ -431,7 +439,7 @@
         </w:r>
       </w:hyperlink>
       <w:r>
-        <w:t xml:space="preserve">, now extending into the Western Gulf of Mexico compared to the</w:t>
+        <w:t xml:space="preserve">).</w:t>
       </w:r>
     </w:p>
     <w:tbl>
@@ -565,7 +573,27 @@
         <w:pStyle w:val="BodyText"/>
       </w:pPr>
       <w:r>
-        <w:t xml:space="preserve"> </w:t>
+        <w:t xml:space="preserve">The original Whale Area is described</w:t>
+      </w:r>
+      <w:r>
+        <w:t xml:space="preserve"> </w:t>
+      </w:r>
+      <w:r>
+        <w:t xml:space="preserve">(p. 292 of NMFS 2020)</w:t>
+      </w:r>
+      <w:r>
+        <w:t xml:space="preserve"> </w:t>
+      </w:r>
+      <w:r>
+        <w:t xml:space="preserve">as:</w:t>
+      </w:r>
+    </w:p>
+    <w:p>
+      <w:pPr>
+        <w:pStyle w:val="BlockText"/>
+      </w:pPr>
+      <w:r>
+        <w:t xml:space="preserve">This opinion defines the Bryde’s whale area to include the area from 100- to 400- meter isobaths from 87.5° W to 27.5° N as described in the status review (Rosel 2016) plus an additional 10 km around that area.</w:t>
       </w:r>
     </w:p>
     <w:tbl>
@@ -1211,7 +1239,7 @@
       </w:tr>
     </w:tbl>
     <w:bookmarkEnd w:id="48"/>
-    <w:bookmarkStart w:id="59" w:name="vessel-risk-to-whales"/>
+    <w:bookmarkStart w:id="60" w:name="vessel-risk-to-whales"/>
     <w:p>
       <w:pPr>
         <w:pStyle w:val="Heading2"/>
@@ -1887,7 +1915,7 @@
         <w:t xml:space="preserve"> </w:t>
       </w:r>
     </w:p>
-    <w:bookmarkStart w:id="58" w:name="tbl-risk-reducction-by-areas"/>
+    <w:bookmarkStart w:id="58" w:name="tbl-risk-gt10-reduction-by-areas"/>
     <w:p>
       <w:pPr>
         <w:pStyle w:val="TableCaption"/>
@@ -1905,11 +1933,11 @@
         <w:tblCaption w:val="Table 3: Reduction of vessel strike risk over 10 knots (# whales * km vessel traffic) to Rice’s whales with enforcement of proposed mitigation areas for oil and gas vessels."/>
       </w:tblPr>
       <w:tblGrid>
-        <w:gridCol w:w="77"/>
-        <w:gridCol w:w="1789"/>
-        <w:gridCol w:w="2209"/>
-        <w:gridCol w:w="1711"/>
-        <w:gridCol w:w="2131"/>
+        <w:gridCol w:w="79"/>
+        <w:gridCol w:w="1832"/>
+        <w:gridCol w:w="2262"/>
+        <w:gridCol w:w="1752"/>
+        <w:gridCol w:w="1991"/>
       </w:tblGrid>
       <w:tr>
         <w:trPr>
@@ -1971,7 +1999,7 @@
               <w:jc w:val="left"/>
             </w:pPr>
             <w:r>
-              <w:t xml:space="preserve">Proportion of Risk Reduction to All Vessel Traffic through Enforcement on Oil &amp; Gas Vessels of the New Whale Area (NMFS, 2020; Figure 2)</w:t>
+              <w:t xml:space="preserve">Proportion of Risk Reduction to All Vessel Traffic through Enforcement on Oil &amp; Gas Vessels of the New Whale Area (Figure 2)</w:t>
             </w:r>
           </w:p>
         </w:tc>
@@ -2226,8 +2254,355 @@
       </w:tr>
     </w:tbl>
     <w:bookmarkEnd w:id="58"/>
+    <w:p>
+      <w:pPr>
+        <w:pStyle w:val="BodyText"/>
+      </w:pPr>
+      <w:r>
+        <w:t xml:space="preserve"> </w:t>
+      </w:r>
+    </w:p>
+    <w:bookmarkStart w:id="59" w:name="tbl-risk-gt01-reduction-by-areas"/>
+    <w:p>
+      <w:pPr>
+        <w:pStyle w:val="TableCaption"/>
+      </w:pPr>
+      <w:r>
+        <w:t xml:space="preserve">Table 4: Reduction of vessel strike risk at all speeds (# whales * km vessel traffic) to Rice’s whales with enforcement of proposed mitigation areas for oil and gas vessels.</w:t>
+      </w:r>
+    </w:p>
+    <w:tbl>
+      <w:tblPr>
+        <w:tblStyle w:val="Table"/>
+        <w:tblW w:type="pct" w:w="5000"/>
+        <w:tblLook w:firstRow="1" w:lastRow="0" w:firstColumn="0" w:lastColumn="0" w:noHBand="0" w:noVBand="0" w:val="0020"/>
+        <w:jc w:val="start"/>
+        <w:tblCaption w:val="Table 4: Reduction of vessel strike risk at all speeds (# whales * km vessel traffic) to Rice’s whales with enforcement of proposed mitigation areas for oil and gas vessels."/>
+      </w:tblPr>
+      <w:tblGrid>
+        <w:gridCol w:w="78"/>
+        <w:gridCol w:w="1857"/>
+        <w:gridCol w:w="2235"/>
+        <w:gridCol w:w="1590"/>
+        <w:gridCol w:w="2157"/>
+      </w:tblGrid>
+      <w:tr>
+        <w:trPr>
+          <w:tblHeader w:val="true"/>
+        </w:trPr>
+        <w:tc>
+          <w:tcPr/>
+          <w:p>
+            <w:pPr>
+              <w:pStyle w:val="Compact"/>
+              <w:jc w:val="right"/>
+            </w:pPr>
+            <w:r>
+              <w:t xml:space="preserve">Year</w:t>
+            </w:r>
+          </w:p>
+        </w:tc>
+        <w:tc>
+          <w:tcPr/>
+          <w:p>
+            <w:pPr>
+              <w:pStyle w:val="Compact"/>
+              <w:jc w:val="left"/>
+            </w:pPr>
+            <w:r>
+              <w:t xml:space="preserve">Vessel Strike Risk for Oil and Gas Vessel Traffic at all speeds within the Original Whale Area (NMFS, 2020; Figure 1)</w:t>
+            </w:r>
+          </w:p>
+        </w:tc>
+        <w:tc>
+          <w:tcPr/>
+          <w:p>
+            <w:pPr>
+              <w:pStyle w:val="Compact"/>
+              <w:jc w:val="left"/>
+            </w:pPr>
+            <w:r>
+              <w:t xml:space="preserve">Proportion of Risk Reduction to All Vessel Traffic through Enforcement on Oil &amp; Gas Vessels of the Original Whale Area (NMFS, 2020; Figure 1)</w:t>
+            </w:r>
+          </w:p>
+        </w:tc>
+        <w:tc>
+          <w:tcPr/>
+          <w:p>
+            <w:pPr>
+              <w:pStyle w:val="Compact"/>
+              <w:jc w:val="left"/>
+            </w:pPr>
+            <w:r>
+              <w:t xml:space="preserve">Vessel Strike Risk for Oil and Gas Vessel Traffic at all speeds within the New Whale Area (Figure 2)</w:t>
+            </w:r>
+          </w:p>
+        </w:tc>
+        <w:tc>
+          <w:tcPr/>
+          <w:p>
+            <w:pPr>
+              <w:pStyle w:val="Compact"/>
+              <w:jc w:val="left"/>
+            </w:pPr>
+            <w:r>
+              <w:t xml:space="preserve">Proportion of Risk Reduction to All Vessel Traffic through Enforcement on Oil &amp; Gas Vessels of the New Whale Area (NMFS, 2020; Figure 2)</w:t>
+            </w:r>
+          </w:p>
+        </w:tc>
+      </w:tr>
+      <w:tr>
+        <w:tc>
+          <w:tcPr/>
+          <w:p>
+            <w:pPr>
+              <w:pStyle w:val="Compact"/>
+              <w:jc w:val="right"/>
+            </w:pPr>
+            <w:r>
+              <w:t xml:space="preserve">2015</w:t>
+            </w:r>
+          </w:p>
+        </w:tc>
+        <w:tc>
+          <w:tcPr/>
+          <w:p>
+            <w:pPr>
+              <w:pStyle w:val="Compact"/>
+              <w:jc w:val="left"/>
+            </w:pPr>
+            <w:r>
+              <w:t xml:space="preserve">2,516</w:t>
+            </w:r>
+          </w:p>
+        </w:tc>
+        <w:tc>
+          <w:tcPr/>
+          <w:p>
+            <w:pPr>
+              <w:pStyle w:val="Compact"/>
+              <w:jc w:val="left"/>
+            </w:pPr>
+            <w:r>
+              <w:t xml:space="preserve">3%</w:t>
+            </w:r>
+          </w:p>
+        </w:tc>
+        <w:tc>
+          <w:tcPr/>
+          <w:p>
+            <w:pPr>
+              <w:pStyle w:val="Compact"/>
+              <w:jc w:val="left"/>
+            </w:pPr>
+            <w:r>
+              <w:t xml:space="preserve">34,977</w:t>
+            </w:r>
+          </w:p>
+        </w:tc>
+        <w:tc>
+          <w:tcPr/>
+          <w:p>
+            <w:pPr>
+              <w:pStyle w:val="Compact"/>
+              <w:jc w:val="left"/>
+            </w:pPr>
+            <w:r>
+              <w:t xml:space="preserve">38%</w:t>
+            </w:r>
+          </w:p>
+        </w:tc>
+      </w:tr>
+      <w:tr>
+        <w:tc>
+          <w:tcPr/>
+          <w:p>
+            <w:pPr>
+              <w:pStyle w:val="Compact"/>
+              <w:jc w:val="right"/>
+            </w:pPr>
+            <w:r>
+              <w:t xml:space="preserve">2016</w:t>
+            </w:r>
+          </w:p>
+        </w:tc>
+        <w:tc>
+          <w:tcPr/>
+          <w:p>
+            <w:pPr>
+              <w:pStyle w:val="Compact"/>
+              <w:jc w:val="left"/>
+            </w:pPr>
+            <w:r>
+              <w:t xml:space="preserve">1,827</w:t>
+            </w:r>
+          </w:p>
+        </w:tc>
+        <w:tc>
+          <w:tcPr/>
+          <w:p>
+            <w:pPr>
+              <w:pStyle w:val="Compact"/>
+              <w:jc w:val="left"/>
+            </w:pPr>
+            <w:r>
+              <w:t xml:space="preserve">2%</w:t>
+            </w:r>
+          </w:p>
+        </w:tc>
+        <w:tc>
+          <w:tcPr/>
+          <w:p>
+            <w:pPr>
+              <w:pStyle w:val="Compact"/>
+              <w:jc w:val="left"/>
+            </w:pPr>
+            <w:r>
+              <w:t xml:space="preserve">30,287</w:t>
+            </w:r>
+          </w:p>
+        </w:tc>
+        <w:tc>
+          <w:tcPr/>
+          <w:p>
+            <w:pPr>
+              <w:pStyle w:val="Compact"/>
+              <w:jc w:val="left"/>
+            </w:pPr>
+            <w:r>
+              <w:t xml:space="preserve">35%</w:t>
+            </w:r>
+          </w:p>
+        </w:tc>
+      </w:tr>
+      <w:tr>
+        <w:tc>
+          <w:tcPr/>
+          <w:p>
+            <w:pPr>
+              <w:pStyle w:val="Compact"/>
+              <w:jc w:val="right"/>
+            </w:pPr>
+            <w:r>
+              <w:t xml:space="preserve">2017</w:t>
+            </w:r>
+          </w:p>
+        </w:tc>
+        <w:tc>
+          <w:tcPr/>
+          <w:p>
+            <w:pPr>
+              <w:pStyle w:val="Compact"/>
+              <w:jc w:val="left"/>
+            </w:pPr>
+            <w:r>
+              <w:t xml:space="preserve">2,175</w:t>
+            </w:r>
+          </w:p>
+        </w:tc>
+        <w:tc>
+          <w:tcPr/>
+          <w:p>
+            <w:pPr>
+              <w:pStyle w:val="Compact"/>
+              <w:jc w:val="left"/>
+            </w:pPr>
+            <w:r>
+              <w:t xml:space="preserve">3%</w:t>
+            </w:r>
+          </w:p>
+        </w:tc>
+        <w:tc>
+          <w:tcPr/>
+          <w:p>
+            <w:pPr>
+              <w:pStyle w:val="Compact"/>
+              <w:jc w:val="left"/>
+            </w:pPr>
+            <w:r>
+              <w:t xml:space="preserve">31,073</w:t>
+            </w:r>
+          </w:p>
+        </w:tc>
+        <w:tc>
+          <w:tcPr/>
+          <w:p>
+            <w:pPr>
+              <w:pStyle w:val="Compact"/>
+              <w:jc w:val="left"/>
+            </w:pPr>
+            <w:r>
+              <w:t xml:space="preserve">36%</w:t>
+            </w:r>
+          </w:p>
+        </w:tc>
+      </w:tr>
+      <w:tr>
+        <w:tc>
+          <w:tcPr/>
+          <w:p>
+            <w:pPr>
+              <w:pStyle w:val="Compact"/>
+              <w:jc w:val="right"/>
+            </w:pPr>
+            <w:r>
+              <w:t xml:space="preserve">2018</w:t>
+            </w:r>
+          </w:p>
+        </w:tc>
+        <w:tc>
+          <w:tcPr/>
+          <w:p>
+            <w:pPr>
+              <w:pStyle w:val="Compact"/>
+              <w:jc w:val="left"/>
+            </w:pPr>
+            <w:r>
+              <w:t xml:space="preserve">1,520</w:t>
+            </w:r>
+          </w:p>
+        </w:tc>
+        <w:tc>
+          <w:tcPr/>
+          <w:p>
+            <w:pPr>
+              <w:pStyle w:val="Compact"/>
+              <w:jc w:val="left"/>
+            </w:pPr>
+            <w:r>
+              <w:t xml:space="preserve">2%</w:t>
+            </w:r>
+          </w:p>
+        </w:tc>
+        <w:tc>
+          <w:tcPr/>
+          <w:p>
+            <w:pPr>
+              <w:pStyle w:val="Compact"/>
+              <w:jc w:val="left"/>
+            </w:pPr>
+            <w:r>
+              <w:t xml:space="preserve">35,309</w:t>
+            </w:r>
+          </w:p>
+        </w:tc>
+        <w:tc>
+          <w:tcPr/>
+          <w:p>
+            <w:pPr>
+              <w:pStyle w:val="Compact"/>
+              <w:jc w:val="left"/>
+            </w:pPr>
+            <w:r>
+              <w:t xml:space="preserve">35%</w:t>
+            </w:r>
+          </w:p>
+        </w:tc>
+      </w:tr>
+    </w:tbl>
     <w:bookmarkEnd w:id="59"/>
-    <w:bookmarkStart w:id="68" w:name="references"/>
+    <w:bookmarkEnd w:id="60"/>
+    <w:bookmarkStart w:id="69" w:name="references"/>
     <w:p>
       <w:pPr>
         <w:pStyle w:val="Heading2"/>
@@ -2236,8 +2611,8 @@
         <w:t xml:space="preserve">References</w:t>
       </w:r>
     </w:p>
-    <w:bookmarkStart w:id="67" w:name="refs"/>
-    <w:bookmarkStart w:id="60" w:name="ref-garrisonAbundanceMarineMammals2020"/>
+    <w:bookmarkStart w:id="68" w:name="refs"/>
+    <w:bookmarkStart w:id="61" w:name="ref-garrisonAbundanceMarineMammals2020"/>
     <w:p>
       <w:pPr>
         <w:pStyle w:val="Bibliography"/>
@@ -2333,8 +2708,8 @@
         <w:t xml:space="preserve">PRBD-2020-07.</w:t>
       </w:r>
     </w:p>
-    <w:bookmarkEnd w:id="60"/>
-    <w:bookmarkStart w:id="61" w:name="ref-litzCetaceanSeaTurtle2022"/>
+    <w:bookmarkEnd w:id="61"/>
+    <w:bookmarkStart w:id="62" w:name="ref-litzCetaceanSeaTurtle2022"/>
     <w:p>
       <w:pPr>
         <w:pStyle w:val="Bibliography"/>
@@ -2382,8 +2757,8 @@
         <w:t xml:space="preserve">.”</w:t>
       </w:r>
     </w:p>
-    <w:bookmarkEnd w:id="61"/>
-    <w:bookmarkStart w:id="62" w:name="ref-nmfsBiologicalOpinionFederally2020"/>
+    <w:bookmarkEnd w:id="62"/>
+    <w:bookmarkStart w:id="63" w:name="ref-nmfsBiologicalOpinionFederally2020"/>
     <w:p>
       <w:pPr>
         <w:pStyle w:val="Bibliography"/>
@@ -2569,8 +2944,8 @@
         <w:t xml:space="preserve">.”</w:t>
       </w:r>
     </w:p>
-    <w:bookmarkEnd w:id="62"/>
-    <w:bookmarkStart w:id="64" w:name="X98cd9a4a17022fa4258031376314a1a452dd228"/>
+    <w:bookmarkEnd w:id="63"/>
+    <w:bookmarkStart w:id="65" w:name="X98cd9a4a17022fa4258031376314a1a452dd228"/>
     <w:p>
       <w:pPr>
         <w:pStyle w:val="Bibliography"/>
@@ -2651,7 +3026,7 @@
       <w:r>
         <w:t xml:space="preserve"> </w:t>
       </w:r>
-      <w:hyperlink r:id="rId63">
+      <w:hyperlink r:id="rId64">
         <w:r>
           <w:rPr>
             <w:rStyle w:val="Hyperlink"/>
@@ -2663,8 +3038,8 @@
         <w:t xml:space="preserve">.</w:t>
       </w:r>
     </w:p>
-    <w:bookmarkEnd w:id="64"/>
-    <w:bookmarkStart w:id="66" w:name="ref-soldevillaRiceWhalesNorthwestern2022"/>
+    <w:bookmarkEnd w:id="65"/>
+    <w:bookmarkStart w:id="67" w:name="ref-soldevillaRiceWhalesNorthwestern2022"/>
     <w:p>
       <w:pPr>
         <w:pStyle w:val="Bibliography"/>
@@ -2718,7 +3093,7 @@
       <w:r>
         <w:t xml:space="preserve"> </w:t>
       </w:r>
-      <w:hyperlink r:id="rId65">
+      <w:hyperlink r:id="rId66">
         <w:r>
           <w:rPr>
             <w:rStyle w:val="Hyperlink"/>
@@ -2730,9 +3105,9 @@
         <w:t xml:space="preserve">.</w:t>
       </w:r>
     </w:p>
-    <w:bookmarkEnd w:id="66"/>
     <w:bookmarkEnd w:id="67"/>
     <w:bookmarkEnd w:id="68"/>
+    <w:bookmarkEnd w:id="69"/>
     <w:sectPr/>
   </w:body>
 </w:document>

</xml_diff>

<commit_message>
Consolidation of duplicative paragraphs in Whale Densities; + updated docx
</commit_message>
<xml_diff>
--- a/index.docx
+++ b/index.docx
@@ -34,7 +34,7 @@
         <w:pStyle w:val="Date"/>
       </w:pPr>
       <w:r>
-        <w:t>2023-11-25 16:11 (EST)</w:t>
+        <w:t>2024-02-21 10:29 (PST)</w:t>
       </w:r>
     </w:p>
     <w:sdt>
@@ -45,7 +45,7 @@
           <w:sz w:val="24"/>
           <w:szCs w:val="24"/>
         </w:rPr>
-        <w:id w:val="-2130231350"/>
+        <w:id w:val="-1425254084"/>
         <w:docPartObj>
           <w:docPartGallery w:val="Table of Contents"/>
           <w:docPartUnique/>
@@ -67,7 +67,10 @@
               <w:tab w:val="right" w:leader="dot" w:pos="9350"/>
             </w:tabs>
             <w:rPr>
+              <w:rFonts w:eastAsiaTheme="minorEastAsia"/>
               <w:noProof/>
+              <w:kern w:val="2"/>
+              <w14:ligatures w14:val="standardContextual"/>
             </w:rPr>
           </w:pPr>
           <w:r>
@@ -79,7 +82,7 @@
           <w:r>
             <w:fldChar w:fldCharType="separate"/>
           </w:r>
-          <w:hyperlink w:anchor="_Toc151821832" w:history="1">
+          <w:hyperlink w:anchor="_Toc159404692" w:history="1">
             <w:r>
               <w:rPr>
                 <w:rStyle w:val="Hyperlink"/>
@@ -106,7 +109,7 @@
                 <w:noProof/>
                 <w:webHidden/>
               </w:rPr>
-              <w:instrText xml:space="preserve"> PAGEREF _Toc151821832 \h </w:instrText>
+              <w:instrText xml:space="preserve"> PAGEREF _Toc159404692 \h </w:instrText>
             </w:r>
             <w:r>
               <w:rPr>
@@ -126,7 +129,7 @@
                 <w:noProof/>
                 <w:webHidden/>
               </w:rPr>
-              <w:t>1</w:t>
+              <w:t>2</w:t>
             </w:r>
             <w:r>
               <w:rPr>
@@ -144,10 +147,13 @@
               <w:tab w:val="right" w:leader="dot" w:pos="9350"/>
             </w:tabs>
             <w:rPr>
+              <w:rFonts w:eastAsiaTheme="minorEastAsia"/>
               <w:noProof/>
+              <w:kern w:val="2"/>
+              <w14:ligatures w14:val="standardContextual"/>
             </w:rPr>
           </w:pPr>
-          <w:hyperlink w:anchor="_Toc151821833" w:history="1">
+          <w:hyperlink w:anchor="_Toc159404693" w:history="1">
             <w:r>
               <w:rPr>
                 <w:rStyle w:val="Hyperlink"/>
@@ -174,7 +180,7 @@
                 <w:noProof/>
                 <w:webHidden/>
               </w:rPr>
-              <w:instrText xml:space="preserve"> PAGEREF _Toc151821833 \h </w:instrText>
+              <w:instrText xml:space="preserve"> PAGEREF _Toc159404693 \h </w:instrText>
             </w:r>
             <w:r>
               <w:rPr>
@@ -194,7 +200,7 @@
                 <w:noProof/>
                 <w:webHidden/>
               </w:rPr>
-              <w:t>2</w:t>
+              <w:t>3</w:t>
             </w:r>
             <w:r>
               <w:rPr>
@@ -212,10 +218,13 @@
               <w:tab w:val="right" w:leader="dot" w:pos="9350"/>
             </w:tabs>
             <w:rPr>
+              <w:rFonts w:eastAsiaTheme="minorEastAsia"/>
               <w:noProof/>
+              <w:kern w:val="2"/>
+              <w14:ligatures w14:val="standardContextual"/>
             </w:rPr>
           </w:pPr>
-          <w:hyperlink w:anchor="_Toc151821834" w:history="1">
+          <w:hyperlink w:anchor="_Toc159404694" w:history="1">
             <w:r>
               <w:rPr>
                 <w:rStyle w:val="Hyperlink"/>
@@ -242,7 +251,7 @@
                 <w:noProof/>
                 <w:webHidden/>
               </w:rPr>
-              <w:instrText xml:space="preserve"> PAGEREF _Toc151821834 \h </w:instrText>
+              <w:instrText xml:space="preserve"> PAGEREF _Toc159404694 \h </w:instrText>
             </w:r>
             <w:r>
               <w:rPr>
@@ -262,7 +271,7 @@
                 <w:noProof/>
                 <w:webHidden/>
               </w:rPr>
-              <w:t>3</w:t>
+              <w:t>4</w:t>
             </w:r>
             <w:r>
               <w:rPr>
@@ -280,10 +289,13 @@
               <w:tab w:val="right" w:leader="dot" w:pos="9350"/>
             </w:tabs>
             <w:rPr>
+              <w:rFonts w:eastAsiaTheme="minorEastAsia"/>
               <w:noProof/>
+              <w:kern w:val="2"/>
+              <w14:ligatures w14:val="standardContextual"/>
             </w:rPr>
           </w:pPr>
-          <w:hyperlink w:anchor="_Toc151821835" w:history="1">
+          <w:hyperlink w:anchor="_Toc159404695" w:history="1">
             <w:r>
               <w:rPr>
                 <w:rStyle w:val="Hyperlink"/>
@@ -310,7 +322,7 @@
                 <w:noProof/>
                 <w:webHidden/>
               </w:rPr>
-              <w:instrText xml:space="preserve"> PAGEREF _Toc151821835 \h </w:instrText>
+              <w:instrText xml:space="preserve"> PAGEREF _Toc159404695 \h </w:instrText>
             </w:r>
             <w:r>
               <w:rPr>
@@ -330,7 +342,7 @@
                 <w:noProof/>
                 <w:webHidden/>
               </w:rPr>
-              <w:t>6</w:t>
+              <w:t>7</w:t>
             </w:r>
             <w:r>
               <w:rPr>
@@ -348,10 +360,13 @@
               <w:tab w:val="right" w:leader="dot" w:pos="9350"/>
             </w:tabs>
             <w:rPr>
+              <w:rFonts w:eastAsiaTheme="minorEastAsia"/>
               <w:noProof/>
+              <w:kern w:val="2"/>
+              <w14:ligatures w14:val="standardContextual"/>
             </w:rPr>
           </w:pPr>
-          <w:hyperlink w:anchor="_Toc151821836" w:history="1">
+          <w:hyperlink w:anchor="_Toc159404696" w:history="1">
             <w:r>
               <w:rPr>
                 <w:rStyle w:val="Hyperlink"/>
@@ -378,7 +393,7 @@
                 <w:noProof/>
                 <w:webHidden/>
               </w:rPr>
-              <w:instrText xml:space="preserve"> PAGEREF _Toc151821836 \h </w:instrText>
+              <w:instrText xml:space="preserve"> PAGEREF _Toc159404696 \h </w:instrText>
             </w:r>
             <w:r>
               <w:rPr>
@@ -398,7 +413,7 @@
                 <w:noProof/>
                 <w:webHidden/>
               </w:rPr>
-              <w:t>9</w:t>
+              <w:t>10</w:t>
             </w:r>
             <w:r>
               <w:rPr>
@@ -416,10 +431,13 @@
               <w:tab w:val="right" w:leader="dot" w:pos="9350"/>
             </w:tabs>
             <w:rPr>
+              <w:rFonts w:eastAsiaTheme="minorEastAsia"/>
               <w:noProof/>
+              <w:kern w:val="2"/>
+              <w14:ligatures w14:val="standardContextual"/>
             </w:rPr>
           </w:pPr>
-          <w:hyperlink w:anchor="_Toc151821837" w:history="1">
+          <w:hyperlink w:anchor="_Toc159404697" w:history="1">
             <w:r>
               <w:rPr>
                 <w:rStyle w:val="Hyperlink"/>
@@ -446,7 +464,7 @@
                 <w:noProof/>
                 <w:webHidden/>
               </w:rPr>
-              <w:instrText xml:space="preserve"> PAGEREF _Toc151821837 \h </w:instrText>
+              <w:instrText xml:space="preserve"> PAGEREF _Toc159404697 \h </w:instrText>
             </w:r>
             <w:r>
               <w:rPr>
@@ -466,7 +484,7 @@
                 <w:noProof/>
                 <w:webHidden/>
               </w:rPr>
-              <w:t>13</w:t>
+              <w:t>14</w:t>
             </w:r>
             <w:r>
               <w:rPr>
@@ -484,10 +502,13 @@
               <w:tab w:val="right" w:leader="dot" w:pos="9350"/>
             </w:tabs>
             <w:rPr>
+              <w:rFonts w:eastAsiaTheme="minorEastAsia"/>
               <w:noProof/>
+              <w:kern w:val="2"/>
+              <w14:ligatures w14:val="standardContextual"/>
             </w:rPr>
           </w:pPr>
-          <w:hyperlink w:anchor="_Toc151821838" w:history="1">
+          <w:hyperlink w:anchor="_Toc159404698" w:history="1">
             <w:r>
               <w:rPr>
                 <w:rStyle w:val="Hyperlink"/>
@@ -514,7 +535,7 @@
                 <w:noProof/>
                 <w:webHidden/>
               </w:rPr>
-              <w:instrText xml:space="preserve"> PAGEREF _Toc151821838 \h </w:instrText>
+              <w:instrText xml:space="preserve"> PAGEREF _Toc159404698 \h </w:instrText>
             </w:r>
             <w:r>
               <w:rPr>
@@ -534,7 +555,7 @@
                 <w:noProof/>
                 <w:webHidden/>
               </w:rPr>
-              <w:t>14</w:t>
+              <w:t>15</w:t>
             </w:r>
             <w:r>
               <w:rPr>
@@ -552,10 +573,13 @@
               <w:tab w:val="right" w:leader="dot" w:pos="9350"/>
             </w:tabs>
             <w:rPr>
+              <w:rFonts w:eastAsiaTheme="minorEastAsia"/>
               <w:noProof/>
+              <w:kern w:val="2"/>
+              <w14:ligatures w14:val="standardContextual"/>
             </w:rPr>
           </w:pPr>
-          <w:hyperlink w:anchor="_Toc151821839" w:history="1">
+          <w:hyperlink w:anchor="_Toc159404699" w:history="1">
             <w:r>
               <w:rPr>
                 <w:rStyle w:val="Hyperlink"/>
@@ -582,7 +606,7 @@
                 <w:noProof/>
                 <w:webHidden/>
               </w:rPr>
-              <w:instrText xml:space="preserve"> PAGEREF _Toc151821839 \h </w:instrText>
+              <w:instrText xml:space="preserve"> PAGEREF _Toc159404699 \h </w:instrText>
             </w:r>
             <w:r>
               <w:rPr>
@@ -602,7 +626,7 @@
                 <w:noProof/>
                 <w:webHidden/>
               </w:rPr>
-              <w:t>14</w:t>
+              <w:t>15</w:t>
             </w:r>
             <w:r>
               <w:rPr>
@@ -620,12 +644,7 @@
         </w:p>
       </w:sdtContent>
     </w:sdt>
-    <w:p>
-      <w:pPr>
-        <w:pStyle w:val="Compact"/>
-      </w:pPr>
-      <w:bookmarkStart w:id="0" w:name="todo-docx-manual-fixes"/>
-    </w:p>
+    <w:bookmarkStart w:id="0" w:name="todo-docx-manual-fixes" w:displacedByCustomXml="prev"/>
     <w:tbl>
       <w:tblPr>
         <w:tblStyle w:val="Table"/>
@@ -670,7 +689,7 @@
                 <w:noProof/>
               </w:rPr>
               <w:drawing>
-                <wp:inline distT="0" distB="0" distL="0" distR="0" wp14:anchorId="5EECCDFA" wp14:editId="3DA6E456">
+                <wp:inline distT="0" distB="0" distL="0" distR="0" wp14:anchorId="5C84FD5C" wp14:editId="74F88F7B">
                   <wp:extent cx="152400" cy="152400"/>
                   <wp:effectExtent l="0" t="0" r="0" b="0"/>
                   <wp:docPr id="22" name="Picture"/>
@@ -757,7 +776,15 @@
               </w:r>
             </w:hyperlink>
             <w:r>
-              <w:t xml:space="preserve"> has been updated on 2023-11-25. The layer of whale densities (Roberts et al. 2016) was previously not correctly projected and therefore misaligned with the original Whale Area (p. 292 of NMFS 2020). The raster layer has since been explicitly projected to the same as the basemap (Web Mercator; </w:t>
+              <w:t xml:space="preserve"> has been updated on 2023-11-25. The layer of whale densities (Roberts et al. 2016) was previously not correctly projected and therefore misaligned with the original Whale Area (p. 292 of NMFS 2020). The raster layer has since been explicitly projected to the same as the </w:t>
+            </w:r>
+            <w:proofErr w:type="spellStart"/>
+            <w:r>
+              <w:t>basemap</w:t>
+            </w:r>
+            <w:proofErr w:type="spellEnd"/>
+            <w:r>
+              <w:t xml:space="preserve"> (Web Mercator; </w:t>
             </w:r>
             <w:hyperlink r:id="rId9">
               <w:r>
@@ -773,13 +800,320 @@
           </w:p>
         </w:tc>
       </w:tr>
+      <w:tr>
+        <w:trPr>
+          <w:cantSplit/>
+        </w:trPr>
+        <w:tc>
+          <w:tcPr>
+            <w:tcW w:w="0" w:type="auto"/>
+            <w:shd w:val="clear" w:color="auto" w:fill="FFE5D0"/>
+            <w:tcMar>
+              <w:top w:w="92" w:type="dxa"/>
+              <w:bottom w:w="92" w:type="dxa"/>
+            </w:tcMar>
+          </w:tcPr>
+          <w:p>
+            <w:pPr>
+              <w:pStyle w:val="BodyText"/>
+              <w:spacing w:before="0" w:after="0"/>
+              <w:textAlignment w:val="center"/>
+            </w:pPr>
+            <w:r>
+              <w:rPr>
+                <w:noProof/>
+              </w:rPr>
+              <w:drawing>
+                <wp:inline distT="0" distB="0" distL="0" distR="0" wp14:anchorId="7EA55272" wp14:editId="2758EDDB">
+                  <wp:extent cx="152400" cy="152400"/>
+                  <wp:effectExtent l="0" t="0" r="0" b="0"/>
+                  <wp:docPr id="25" name="Picture"/>
+                  <wp:cNvGraphicFramePr/>
+                  <a:graphic xmlns:a="http://schemas.openxmlformats.org/drawingml/2006/main">
+                    <a:graphicData uri="http://schemas.openxmlformats.org/drawingml/2006/picture">
+                      <pic:pic xmlns:pic="http://schemas.openxmlformats.org/drawingml/2006/picture">
+                        <pic:nvPicPr>
+                          <pic:cNvPr id="26" name="Picture" descr="/Applications/quarto/share/formats/docx/caution.png"/>
+                          <pic:cNvPicPr>
+                            <a:picLocks noChangeAspect="1" noChangeArrowheads="1"/>
+                          </pic:cNvPicPr>
+                        </pic:nvPicPr>
+                        <pic:blipFill>
+                          <a:blip r:embed="rId8"/>
+                          <a:stretch>
+                            <a:fillRect/>
+                          </a:stretch>
+                        </pic:blipFill>
+                        <pic:spPr bwMode="auto">
+                          <a:xfrm>
+                            <a:off x="0" y="0"/>
+                            <a:ext cx="152400" cy="152400"/>
+                          </a:xfrm>
+                          <a:prstGeom prst="rect">
+                            <a:avLst/>
+                          </a:prstGeom>
+                          <a:noFill/>
+                          <a:ln w="9525">
+                            <a:noFill/>
+                            <a:headEnd/>
+                            <a:tailEnd/>
+                          </a:ln>
+                        </pic:spPr>
+                      </pic:pic>
+                    </a:graphicData>
+                  </a:graphic>
+                </wp:inline>
+              </w:drawing>
+            </w:r>
+            <w:r>
+              <w:t xml:space="preserve">  Consolidation of duplicative paragraphs in Whale Densities corrected on 2024-02-21</w:t>
+            </w:r>
+          </w:p>
+        </w:tc>
+      </w:tr>
+      <w:tr>
+        <w:trPr>
+          <w:cantSplit/>
+        </w:trPr>
+        <w:tc>
+          <w:tcPr>
+            <w:tcW w:w="0" w:type="auto"/>
+            <w:tcMar>
+              <w:top w:w="108" w:type="dxa"/>
+              <w:bottom w:w="108" w:type="dxa"/>
+            </w:tcMar>
+          </w:tcPr>
+          <w:p>
+            <w:pPr>
+              <w:pStyle w:val="BodyText"/>
+              <w:spacing w:before="16"/>
+            </w:pPr>
+            <w:r>
+              <w:lastRenderedPageBreak/>
+              <w:t>These two paragraphs were consolidated from:</w:t>
+            </w:r>
+          </w:p>
+          <w:p>
+            <w:pPr>
+              <w:pStyle w:val="BlockText"/>
+            </w:pPr>
+            <w:r>
+              <w:t xml:space="preserve">There was only a tiny marginal improvement in capturing additional whale densities by adding the 10 km buffer used to create the original Whale Area (pink outline in </w:t>
+            </w:r>
+            <w:hyperlink w:anchor="fig-map-whales-old">
+              <w:r>
+                <w:rPr>
+                  <w:rStyle w:val="Hyperlink"/>
+                </w:rPr>
+                <w:t>Figure 1</w:t>
+              </w:r>
+            </w:hyperlink>
+            <w:r>
+              <w:t xml:space="preserve">). In generating the new Whale Area, the ease of navigation with simpler description in terms only of a southern limit and depth range outweighed this marginal improvement (red outline in </w:t>
+            </w:r>
+            <w:hyperlink w:anchor="fig-map-whales-new">
+              <w:r>
+                <w:rPr>
+                  <w:rStyle w:val="Hyperlink"/>
+                </w:rPr>
+                <w:t>Figure 2</w:t>
+              </w:r>
+            </w:hyperlink>
+            <w:r>
+              <w:t xml:space="preserve">). This new Whale Area captures 94% of the population from the new density estimates (Litz et al. 2022) compared to only 52% of the original Whale Area </w:t>
+            </w:r>
+            <w:r>
+              <w:t>(</w:t>
+            </w:r>
+            <w:r>
+              <w:fldChar w:fldCharType="begin"/>
+            </w:r>
+            <w:r>
+              <w:instrText xml:space="preserve"> REF _Ref159404530 \h </w:instrText>
+            </w:r>
+            <w:r>
+              <w:fldChar w:fldCharType="separate"/>
+            </w:r>
+            <w:r>
+              <w:t xml:space="preserve">Table </w:t>
+            </w:r>
+            <w:r>
+              <w:rPr>
+                <w:noProof/>
+              </w:rPr>
+              <w:t>1</w:t>
+            </w:r>
+            <w:r>
+              <w:fldChar w:fldCharType="end"/>
+            </w:r>
+            <w:r>
+              <w:t>)</w:t>
+            </w:r>
+            <w:r>
+              <w:t>.</w:t>
+            </w:r>
+          </w:p>
+          <w:p>
+            <w:pPr>
+              <w:pStyle w:val="BlockText"/>
+            </w:pPr>
+            <w:r>
+              <w:t xml:space="preserve">Adding the same 10 km buffer from the Biological Opinion (pink outline in </w:t>
+            </w:r>
+            <w:hyperlink w:anchor="fig-map-whales-old">
+              <w:r>
+                <w:rPr>
+                  <w:rStyle w:val="Hyperlink"/>
+                </w:rPr>
+                <w:t>Figure 1</w:t>
+              </w:r>
+            </w:hyperlink>
+            <w:r>
+              <w:t xml:space="preserve">) to the 100-400m strip outlined in red in </w:t>
+            </w:r>
+            <w:hyperlink w:anchor="fig-map-whales-new">
+              <w:r>
+                <w:rPr>
+                  <w:rStyle w:val="Hyperlink"/>
+                </w:rPr>
+                <w:t>Figure 2</w:t>
+              </w:r>
+            </w:hyperlink>
+            <w:r>
+              <w:t>, results in only a tiny marginal improvement in capturing whale densities (97% vs. 94%). For purposes of defining a new Whale Area in which vessel measures might apply, the benefit of ease of navigation, based on a simpler area description with only a southern limit and depth range defined, may outweigh this marginal improvement. This new Whale Area captures 94% of the densities derived from the new surface model (Litz et al. 2022), as compared to the much smaller proportion (52%) that would be captured within the original Whale Area (</w:t>
+            </w:r>
+            <w:r>
+              <w:rPr>
+                <w:b/>
+                <w:bCs/>
+              </w:rPr>
+              <w:fldChar w:fldCharType="begin"/>
+            </w:r>
+            <w:r>
+              <w:instrText xml:space="preserve"> REF _Ref159404530 \h </w:instrText>
+            </w:r>
+            <w:r>
+              <w:rPr>
+                <w:b/>
+                <w:bCs/>
+              </w:rPr>
+            </w:r>
+            <w:r>
+              <w:rPr>
+                <w:b/>
+                <w:bCs/>
+              </w:rPr>
+              <w:fldChar w:fldCharType="separate"/>
+            </w:r>
+            <w:r>
+              <w:t xml:space="preserve">Table </w:t>
+            </w:r>
+            <w:r>
+              <w:rPr>
+                <w:noProof/>
+              </w:rPr>
+              <w:t>1</w:t>
+            </w:r>
+            <w:r>
+              <w:rPr>
+                <w:b/>
+                <w:bCs/>
+              </w:rPr>
+              <w:fldChar w:fldCharType="end"/>
+            </w:r>
+            <w:r>
+              <w:t>).</w:t>
+            </w:r>
+          </w:p>
+          <w:p>
+            <w:pPr>
+              <w:pStyle w:val="FirstParagraph"/>
+            </w:pPr>
+            <w:r>
+              <w:t>to:</w:t>
+            </w:r>
+          </w:p>
+          <w:p>
+            <w:pPr>
+              <w:pStyle w:val="BlockText"/>
+            </w:pPr>
+            <w:r>
+              <w:t>This new Whale Area captures 94% of the densities derived from the new surface model (Litz et al. 2022), as compared to the much smaller proportion (52%) that would be captured within the original Whale Area (</w:t>
+            </w:r>
+            <w:r>
+              <w:rPr>
+                <w:b/>
+                <w:bCs/>
+              </w:rPr>
+              <w:fldChar w:fldCharType="begin"/>
+            </w:r>
+            <w:r>
+              <w:instrText xml:space="preserve"> REF _Ref159404530 \h </w:instrText>
+            </w:r>
+            <w:r>
+              <w:rPr>
+                <w:b/>
+                <w:bCs/>
+              </w:rPr>
+            </w:r>
+            <w:r>
+              <w:rPr>
+                <w:b/>
+                <w:bCs/>
+              </w:rPr>
+              <w:fldChar w:fldCharType="separate"/>
+            </w:r>
+            <w:r>
+              <w:t xml:space="preserve">Table </w:t>
+            </w:r>
+            <w:r>
+              <w:rPr>
+                <w:noProof/>
+              </w:rPr>
+              <w:t>1</w:t>
+            </w:r>
+            <w:r>
+              <w:rPr>
+                <w:b/>
+                <w:bCs/>
+              </w:rPr>
+              <w:fldChar w:fldCharType="end"/>
+            </w:r>
+            <w:r>
+              <w:t xml:space="preserve">). Adding the same 10 km buffer from the original Biological Opinion (pink outline in </w:t>
+            </w:r>
+            <w:hyperlink w:anchor="fig-map-whales-old">
+              <w:r>
+                <w:rPr>
+                  <w:rStyle w:val="Hyperlink"/>
+                </w:rPr>
+                <w:t>Figure 1</w:t>
+              </w:r>
+            </w:hyperlink>
+            <w:r>
+              <w:t xml:space="preserve">) to the 100-400m strip based on the newer density model (Litz et al. 2022) (red outline in </w:t>
+            </w:r>
+            <w:hyperlink w:anchor="fig-map-whales-new">
+              <w:r>
+                <w:rPr>
+                  <w:rStyle w:val="Hyperlink"/>
+                </w:rPr>
+                <w:t>Figure 2</w:t>
+              </w:r>
+            </w:hyperlink>
+            <w:r>
+              <w:t>), results in only a tiny marginal improvement in capturing whale densities (97% with 10 km buffer vs. 94% without). For purposes of defining a new Whale Area in which vessel mitigation measures could apply, the benefit of ease of navigation, based on a simpler area description with only a southern limit and depth range defined, may outweigh this marginal improvement.</w:t>
+            </w:r>
+          </w:p>
+        </w:tc>
+      </w:tr>
     </w:tbl>
     <w:p>
       <w:pPr>
         <w:pStyle w:val="Heading2"/>
       </w:pPr>
       <w:bookmarkStart w:id="1" w:name="abstract"/>
-      <w:bookmarkStart w:id="2" w:name="_Toc151821832"/>
+      <w:bookmarkStart w:id="2" w:name="_Toc159404692"/>
       <w:bookmarkEnd w:id="0"/>
       <w:r>
         <w:t>1 Abstract</w:t>
@@ -809,7 +1143,7 @@
         <w:pStyle w:val="Heading2"/>
       </w:pPr>
       <w:bookmarkStart w:id="3" w:name="background"/>
-      <w:bookmarkStart w:id="4" w:name="_Toc151821833"/>
+      <w:bookmarkStart w:id="4" w:name="_Toc159404693"/>
       <w:bookmarkEnd w:id="1"/>
       <w:r>
         <w:lastRenderedPageBreak/>
@@ -852,7 +1186,7 @@
         <w:pStyle w:val="Heading2"/>
       </w:pPr>
       <w:bookmarkStart w:id="5" w:name="whale-densities"/>
-      <w:bookmarkStart w:id="6" w:name="_Toc151821834"/>
+      <w:bookmarkStart w:id="6" w:name="_Toc159404694"/>
       <w:bookmarkEnd w:id="3"/>
       <w:r>
         <w:t>3 Whale Densities</w:t>
@@ -992,16 +1326,16 @@
               </w:rPr>
               <w:lastRenderedPageBreak/>
               <w:drawing>
-                <wp:inline distT="0" distB="0" distL="0" distR="0" wp14:anchorId="46927C07" wp14:editId="7CACE8A3">
+                <wp:inline distT="0" distB="0" distL="0" distR="0" wp14:anchorId="19A9A993" wp14:editId="1CDB3D07">
                   <wp:extent cx="5334000" cy="4267200"/>
                   <wp:effectExtent l="0" t="0" r="0" b="0"/>
-                  <wp:docPr id="29" name="Picture"/>
+                  <wp:docPr id="31" name="Picture"/>
                   <wp:cNvGraphicFramePr/>
                   <a:graphic xmlns:a="http://schemas.openxmlformats.org/drawingml/2006/main">
                     <a:graphicData uri="http://schemas.openxmlformats.org/drawingml/2006/picture">
                       <pic:pic xmlns:pic="http://schemas.openxmlformats.org/drawingml/2006/picture">
                         <pic:nvPicPr>
-                          <pic:cNvPr id="30" name="Picture" descr="index_files/figure-docx/fig-map-whales-old-1.png"/>
+                          <pic:cNvPr id="32" name="Picture" descr="index_files/figure-docx/fig-map-whales-old-1.png"/>
                           <pic:cNvPicPr>
                             <a:picLocks noChangeAspect="1" noChangeArrowheads="1"/>
                           </pic:cNvPicPr>
@@ -1077,7 +1411,49 @@
         <w:pStyle w:val="FirstParagraph"/>
       </w:pPr>
       <w:r>
-        <w:t xml:space="preserve">There was only a tiny marginal improvement in capturing additional whale densities by adding the 10 km buffer used to create the original Whale Area (pink outline in </w:t>
+        <w:t>This new Whale Area captures 94% of the densities derived from the new surface model (Litz et al. 2022), as compared to the much smaller proportion (52%) that would be captured within the original Whale Area (</w:t>
+      </w:r>
+      <w:r>
+        <w:rPr>
+          <w:b/>
+          <w:bCs/>
+        </w:rPr>
+        <w:fldChar w:fldCharType="begin"/>
+      </w:r>
+      <w:r>
+        <w:instrText xml:space="preserve"> REF _Ref159404530 \h </w:instrText>
+      </w:r>
+      <w:r>
+        <w:rPr>
+          <w:b/>
+          <w:bCs/>
+        </w:rPr>
+      </w:r>
+      <w:r>
+        <w:rPr>
+          <w:b/>
+          <w:bCs/>
+        </w:rPr>
+        <w:fldChar w:fldCharType="separate"/>
+      </w:r>
+      <w:r>
+        <w:t xml:space="preserve">Table </w:t>
+      </w:r>
+      <w:r>
+        <w:rPr>
+          <w:noProof/>
+        </w:rPr>
+        <w:t>1</w:t>
+      </w:r>
+      <w:r>
+        <w:rPr>
+          <w:b/>
+          <w:bCs/>
+        </w:rPr>
+        <w:fldChar w:fldCharType="end"/>
+      </w:r>
+      <w:r>
+        <w:t xml:space="preserve">). Adding the same 10 km buffer from the original Biological Opinion (pink outline in </w:t>
       </w:r>
       <w:hyperlink w:anchor="fig-map-whales-old">
         <w:r>
@@ -1088,7 +1464,7 @@
         </w:r>
       </w:hyperlink>
       <w:r>
-        <w:t xml:space="preserve">). In generating the new Whale Area, the ease of navigation with simpler description in terms only of a southern limit and depth range outweighed this marginal improvement (red outline in </w:t>
+        <w:t xml:space="preserve">) to the 100-400m strip based on the newer density model (Litz et al. 2022) (red outline in </w:t>
       </w:r>
       <w:hyperlink w:anchor="fig-map-whales-new">
         <w:r>
@@ -1099,110 +1475,11 @@
         </w:r>
       </w:hyperlink>
       <w:r>
-        <w:t>). This new Whale Area captures 94% of the population from the new density estimates (Litz et al. 2022) compared to only 52% of the original Whale Area (</w:t>
-      </w:r>
-      <w:r>
-        <w:rPr>
-          <w:b/>
-          <w:bCs/>
-        </w:rPr>
-        <w:fldChar w:fldCharType="begin"/>
-      </w:r>
-      <w:r>
-        <w:instrText xml:space="preserve"> REF _Ref151821337 \h </w:instrText>
-      </w:r>
-      <w:r>
-        <w:rPr>
-          <w:b/>
-          <w:bCs/>
-        </w:rPr>
-      </w:r>
-      <w:r>
-        <w:rPr>
-          <w:b/>
-          <w:bCs/>
-        </w:rPr>
-        <w:fldChar w:fldCharType="separate"/>
-      </w:r>
-      <w:r>
-        <w:t xml:space="preserve">Table </w:t>
-      </w:r>
-      <w:r>
-        <w:rPr>
-          <w:noProof/>
-        </w:rPr>
-        <w:t>1</w:t>
-      </w:r>
-      <w:r>
-        <w:rPr>
-          <w:b/>
-          <w:bCs/>
-        </w:rPr>
-        <w:fldChar w:fldCharType="end"/>
-      </w:r>
-      <w:r>
-        <w:t>).</w:t>
-      </w:r>
-    </w:p>
-    <w:p>
-      <w:pPr>
-        <w:pStyle w:val="BodyText"/>
-      </w:pPr>
+        <w:t xml:space="preserve">), results in only a tiny marginal improvement in capturing whale densities (97% with 10 km buffer vs. 94% without). For purposes of defining a new Whale Area in which vessel mitigation measures </w:t>
+      </w:r>
       <w:r>
         <w:lastRenderedPageBreak/>
-        <w:t xml:space="preserve">Adding the same 10 km buffer from the Biological Opinion (pink outline in </w:t>
-      </w:r>
-      <w:hyperlink w:anchor="fig-map-whales-old">
-        <w:r>
-          <w:rPr>
-            <w:rStyle w:val="Hyperlink"/>
-          </w:rPr>
-          <w:t>Figure 1</w:t>
-        </w:r>
-      </w:hyperlink>
-      <w:r>
-        <w:t xml:space="preserve">) to the 100-400m strip outlined in red in </w:t>
-      </w:r>
-      <w:hyperlink w:anchor="fig-map-whales-new">
-        <w:r>
-          <w:rPr>
-            <w:rStyle w:val="Hyperlink"/>
-          </w:rPr>
-          <w:t>Figure 2</w:t>
-        </w:r>
-      </w:hyperlink>
-      <w:r>
-        <w:t>, results in only a tiny marginal improvement in capturing whale densities (97% vs. 94%). For purposes of defining a new Whale Area in which vessel measures might apply, the benefit of ease of navigation, based on a simpler area description with only a southern limit and depth range defined, may outweigh this marginal improvement. This new Whale Area captures 94% of the densities derived from the new surface model (Litz et al. 2022), as compared to the much smaller proportion (52%) that would be captured within the original Whale Area</w:t>
-      </w:r>
-      <w:r>
-        <w:t xml:space="preserve"> (</w:t>
-      </w:r>
-      <w:r>
-        <w:fldChar w:fldCharType="begin"/>
-      </w:r>
-      <w:r>
-        <w:instrText xml:space="preserve"> REF _Ref151821337 \h </w:instrText>
-      </w:r>
-      <w:r>
-        <w:fldChar w:fldCharType="separate"/>
-      </w:r>
-      <w:r>
-        <w:t xml:space="preserve">Table </w:t>
-      </w:r>
-      <w:r>
-        <w:rPr>
-          <w:noProof/>
-        </w:rPr>
-        <w:t>1</w:t>
-      </w:r>
-      <w:r>
-        <w:fldChar w:fldCharType="end"/>
-      </w:r>
-      <w:r>
-        <w:t>)</w:t>
-      </w:r>
-      <w:r>
-        <w:t>.</w:t>
+        <w:t>could apply, the benefit of ease of navigation, based on a simpler area description with only a southern limit and depth range defined, may outweigh this marginal improvement.</w:t>
       </w:r>
     </w:p>
     <w:tbl>
@@ -1229,16 +1506,16 @@
                 <w:noProof/>
               </w:rPr>
               <w:drawing>
-                <wp:inline distT="0" distB="0" distL="0" distR="0" wp14:anchorId="1065BC17" wp14:editId="29ED7009">
+                <wp:inline distT="0" distB="0" distL="0" distR="0" wp14:anchorId="21C0FA1B" wp14:editId="03479902">
                   <wp:extent cx="5334000" cy="4267200"/>
                   <wp:effectExtent l="0" t="0" r="0" b="0"/>
-                  <wp:docPr id="33" name="Picture"/>
+                  <wp:docPr id="35" name="Picture"/>
                   <wp:cNvGraphicFramePr/>
                   <a:graphic xmlns:a="http://schemas.openxmlformats.org/drawingml/2006/main">
                     <a:graphicData uri="http://schemas.openxmlformats.org/drawingml/2006/picture">
                       <pic:pic xmlns:pic="http://schemas.openxmlformats.org/drawingml/2006/picture">
                         <pic:nvPicPr>
-                          <pic:cNvPr id="34" name="Picture" descr="index_files/figure-docx/fig-map-whales-new-1.png"/>
+                          <pic:cNvPr id="36" name="Picture" descr="index_files/figure-docx/fig-map-whales-new-1.png"/>
                           <pic:cNvPicPr>
                             <a:picLocks noChangeAspect="1" noChangeArrowheads="1"/>
                           </pic:cNvPicPr>
@@ -1295,25 +1572,39 @@
     </w:tbl>
     <w:p>
       <w:pPr>
+        <w:pStyle w:val="BodyText"/>
+      </w:pPr>
+      <w:bookmarkStart w:id="9" w:name="vessel-traffic"/>
+      <w:bookmarkEnd w:id="5"/>
+    </w:p>
+    <w:p>
+      <w:pPr>
         <w:pStyle w:val="Caption"/>
         <w:keepNext/>
       </w:pPr>
-      <w:bookmarkStart w:id="9" w:name="_Ref151821337"/>
-      <w:bookmarkStart w:id="10" w:name="vessel-traffic"/>
-      <w:bookmarkEnd w:id="5"/>
-      <w:r>
-        <w:lastRenderedPageBreak/>
+      <w:bookmarkStart w:id="10" w:name="_Ref159404530"/>
+      <w:r>
         <w:t xml:space="preserve">Table </w:t>
       </w:r>
-      <w:fldSimple w:instr=" SEQ Table \* ARABIC ">
-        <w:r>
-          <w:rPr>
-            <w:noProof/>
-          </w:rPr>
-          <w:t>1</w:t>
-        </w:r>
-      </w:fldSimple>
-      <w:bookmarkEnd w:id="9"/>
+      <w:r>
+        <w:fldChar w:fldCharType="begin"/>
+      </w:r>
+      <w:r>
+        <w:instrText xml:space="preserve"> SEQ Table \* ARABIC </w:instrText>
+      </w:r>
+      <w:r>
+        <w:fldChar w:fldCharType="separate"/>
+      </w:r>
+      <w:r>
+        <w:rPr>
+          <w:noProof/>
+        </w:rPr>
+        <w:t>1</w:t>
+      </w:r>
+      <w:r>
+        <w:fldChar w:fldCharType="end"/>
+      </w:r>
+      <w:bookmarkEnd w:id="10"/>
       <w:r>
         <w:t xml:space="preserve">. </w:t>
       </w:r>
@@ -1365,7 +1656,6 @@
               <w:keepNext/>
               <w:spacing w:after="60"/>
             </w:pPr>
-            <w:bookmarkStart w:id="11" w:name="tbl-whales-by-area"/>
             <w:r>
               <w:rPr>
                 <w:rFonts w:ascii="Calibri" w:hAnsi="Calibri"/>
@@ -1663,7 +1953,6 @@
           </w:p>
         </w:tc>
       </w:tr>
-      <w:bookmarkEnd w:id="11"/>
     </w:tbl>
     <w:p>
       <w:pPr>
@@ -1674,11 +1963,12 @@
       <w:pPr>
         <w:pStyle w:val="Heading2"/>
       </w:pPr>
-      <w:bookmarkStart w:id="12" w:name="_Toc151821835"/>
-      <w:r>
+      <w:bookmarkStart w:id="11" w:name="_Toc159404695"/>
+      <w:r>
+        <w:lastRenderedPageBreak/>
         <w:t>4 Vessel Traffic</w:t>
       </w:r>
-      <w:bookmarkEnd w:id="12"/>
+      <w:bookmarkEnd w:id="11"/>
     </w:p>
     <w:p>
       <w:pPr>
@@ -1759,22 +2049,22 @@
             <w:pPr>
               <w:jc w:val="center"/>
             </w:pPr>
-            <w:bookmarkStart w:id="13" w:name="fig-ships-avg-all-gt01"/>
+            <w:bookmarkStart w:id="12" w:name="fig-ships-avg-all-gt01"/>
             <w:r>
               <w:rPr>
                 <w:noProof/>
               </w:rPr>
               <w:drawing>
-                <wp:inline distT="0" distB="0" distL="0" distR="0" wp14:anchorId="14EFCD28" wp14:editId="4E9E40BC">
+                <wp:inline distT="0" distB="0" distL="0" distR="0" wp14:anchorId="6CC581DE" wp14:editId="70141EEE">
                   <wp:extent cx="5334000" cy="4267200"/>
                   <wp:effectExtent l="0" t="0" r="0" b="0"/>
-                  <wp:docPr id="39" name="Picture"/>
+                  <wp:docPr id="41" name="Picture"/>
                   <wp:cNvGraphicFramePr/>
                   <a:graphic xmlns:a="http://schemas.openxmlformats.org/drawingml/2006/main">
                     <a:graphicData uri="http://schemas.openxmlformats.org/drawingml/2006/picture">
                       <pic:pic xmlns:pic="http://schemas.openxmlformats.org/drawingml/2006/picture">
                         <pic:nvPicPr>
-                          <pic:cNvPr id="40" name="Picture" descr="index_files/figure-docx/fig-ships-avg-all-gt01-1.png"/>
+                          <pic:cNvPr id="42" name="Picture" descr="index_files/figure-docx/fig-ships-avg-all-gt01-1.png"/>
                           <pic:cNvPicPr>
                             <a:picLocks noChangeAspect="1" noChangeArrowheads="1"/>
                           </pic:cNvPicPr>
@@ -1813,15 +2103,11 @@
               <w:spacing w:before="200"/>
             </w:pPr>
             <w:r>
-              <w:t xml:space="preserve">Figure 3: Map of annual average traffic (km) for all vessel types at all speeds from AIS data (2014 to 2018). Depth contours are shown in dash blacked lines for 100 m (finer) and 400 m </w:t>
-            </w:r>
-            <w:r>
-              <w:lastRenderedPageBreak/>
-              <w:t>(thicker).</w:t>
-            </w:r>
-          </w:p>
-        </w:tc>
-        <w:bookmarkEnd w:id="13"/>
+              <w:t>Figure 3: Map of annual average traffic (km) for all vessel types at all speeds from AIS data (2014 to 2018). Depth contours are shown in dash blacked lines for 100 m (finer) and 400 m (thicker).</w:t>
+            </w:r>
+          </w:p>
+        </w:tc>
+        <w:bookmarkEnd w:id="12"/>
       </w:tr>
     </w:tbl>
     <w:p>
@@ -1829,7 +2115,6 @@
         <w:pStyle w:val="BodyText"/>
       </w:pPr>
       <w:r>
-        <w:lastRenderedPageBreak/>
         <w:t xml:space="preserve"> </w:t>
       </w:r>
     </w:p>
@@ -1851,22 +2136,23 @@
             <w:pPr>
               <w:jc w:val="center"/>
             </w:pPr>
-            <w:bookmarkStart w:id="14" w:name="fig-ships-avg-boem-gt01"/>
+            <w:bookmarkStart w:id="13" w:name="fig-ships-avg-boem-gt01"/>
             <w:r>
               <w:rPr>
                 <w:noProof/>
               </w:rPr>
+              <w:lastRenderedPageBreak/>
               <w:drawing>
-                <wp:inline distT="0" distB="0" distL="0" distR="0" wp14:anchorId="282657E5" wp14:editId="6206BFBC">
+                <wp:inline distT="0" distB="0" distL="0" distR="0" wp14:anchorId="4EF375D7" wp14:editId="6CFC89CD">
                   <wp:extent cx="5334000" cy="4267200"/>
                   <wp:effectExtent l="0" t="0" r="0" b="0"/>
-                  <wp:docPr id="43" name="Picture"/>
+                  <wp:docPr id="45" name="Picture"/>
                   <wp:cNvGraphicFramePr/>
                   <a:graphic xmlns:a="http://schemas.openxmlformats.org/drawingml/2006/main">
                     <a:graphicData uri="http://schemas.openxmlformats.org/drawingml/2006/picture">
                       <pic:pic xmlns:pic="http://schemas.openxmlformats.org/drawingml/2006/picture">
                         <pic:nvPicPr>
-                          <pic:cNvPr id="44" name="Picture" descr="index_files/figure-docx/fig-ships-avg-boem-gt01-1.png"/>
+                          <pic:cNvPr id="46" name="Picture" descr="index_files/figure-docx/fig-ships-avg-boem-gt01-1.png"/>
                           <pic:cNvPicPr>
                             <a:picLocks noChangeAspect="1" noChangeArrowheads="1"/>
                           </pic:cNvPicPr>
@@ -1909,7 +2195,7 @@
             </w:r>
           </w:p>
         </w:tc>
-        <w:bookmarkEnd w:id="14"/>
+        <w:bookmarkEnd w:id="13"/>
       </w:tr>
     </w:tbl>
     <w:p>
@@ -1938,23 +2224,23 @@
             <w:pPr>
               <w:jc w:val="center"/>
             </w:pPr>
-            <w:bookmarkStart w:id="15" w:name="fig-ships-avg-all-gt10"/>
+            <w:bookmarkStart w:id="14" w:name="fig-ships-avg-all-gt10"/>
             <w:r>
               <w:rPr>
                 <w:noProof/>
               </w:rPr>
               <w:lastRenderedPageBreak/>
               <w:drawing>
-                <wp:inline distT="0" distB="0" distL="0" distR="0" wp14:anchorId="37F67D71" wp14:editId="06373258">
+                <wp:inline distT="0" distB="0" distL="0" distR="0" wp14:anchorId="2F3F6F5D" wp14:editId="2FA02039">
                   <wp:extent cx="5334000" cy="4267200"/>
                   <wp:effectExtent l="0" t="0" r="0" b="0"/>
-                  <wp:docPr id="47" name="Picture"/>
+                  <wp:docPr id="49" name="Picture"/>
                   <wp:cNvGraphicFramePr/>
                   <a:graphic xmlns:a="http://schemas.openxmlformats.org/drawingml/2006/main">
                     <a:graphicData uri="http://schemas.openxmlformats.org/drawingml/2006/picture">
                       <pic:pic xmlns:pic="http://schemas.openxmlformats.org/drawingml/2006/picture">
                         <pic:nvPicPr>
-                          <pic:cNvPr id="48" name="Picture" descr="index_files/figure-docx/fig-ships-avg-all-gt10-1.png"/>
+                          <pic:cNvPr id="50" name="Picture" descr="index_files/figure-docx/fig-ships-avg-all-gt10-1.png"/>
                           <pic:cNvPicPr>
                             <a:picLocks noChangeAspect="1" noChangeArrowheads="1"/>
                           </pic:cNvPicPr>
@@ -1997,7 +2283,7 @@
             </w:r>
           </w:p>
         </w:tc>
-        <w:bookmarkEnd w:id="15"/>
+        <w:bookmarkEnd w:id="14"/>
       </w:tr>
     </w:tbl>
     <w:p>
@@ -2026,23 +2312,23 @@
             <w:pPr>
               <w:jc w:val="center"/>
             </w:pPr>
-            <w:bookmarkStart w:id="16" w:name="fig-ships-avg-boem-gt10"/>
+            <w:bookmarkStart w:id="15" w:name="fig-ships-avg-boem-gt10"/>
             <w:r>
               <w:rPr>
                 <w:noProof/>
               </w:rPr>
               <w:lastRenderedPageBreak/>
               <w:drawing>
-                <wp:inline distT="0" distB="0" distL="0" distR="0" wp14:anchorId="0E9308BA" wp14:editId="39C2883C">
+                <wp:inline distT="0" distB="0" distL="0" distR="0" wp14:anchorId="2D00F197" wp14:editId="18410141">
                   <wp:extent cx="5334000" cy="4267200"/>
                   <wp:effectExtent l="0" t="0" r="0" b="0"/>
-                  <wp:docPr id="51" name="Picture"/>
+                  <wp:docPr id="53" name="Picture"/>
                   <wp:cNvGraphicFramePr/>
                   <a:graphic xmlns:a="http://schemas.openxmlformats.org/drawingml/2006/main">
                     <a:graphicData uri="http://schemas.openxmlformats.org/drawingml/2006/picture">
                       <pic:pic xmlns:pic="http://schemas.openxmlformats.org/drawingml/2006/picture">
                         <pic:nvPicPr>
-                          <pic:cNvPr id="52" name="Picture" descr="index_files/figure-docx/fig-ships-avg-boem-gt10-1.png"/>
+                          <pic:cNvPr id="54" name="Picture" descr="index_files/figure-docx/fig-ships-avg-boem-gt10-1.png"/>
                           <pic:cNvPicPr>
                             <a:picLocks noChangeAspect="1" noChangeArrowheads="1"/>
                           </pic:cNvPicPr>
@@ -2085,20 +2371,20 @@
             </w:r>
           </w:p>
         </w:tc>
-        <w:bookmarkEnd w:id="16"/>
+        <w:bookmarkEnd w:id="15"/>
       </w:tr>
     </w:tbl>
     <w:p>
       <w:pPr>
         <w:pStyle w:val="Heading2"/>
       </w:pPr>
-      <w:bookmarkStart w:id="17" w:name="vessel-risk-to-whales"/>
-      <w:bookmarkStart w:id="18" w:name="_Toc151821836"/>
-      <w:bookmarkEnd w:id="10"/>
+      <w:bookmarkStart w:id="16" w:name="vessel-risk-to-whales"/>
+      <w:bookmarkStart w:id="17" w:name="_Toc159404696"/>
+      <w:bookmarkEnd w:id="9"/>
       <w:r>
         <w:t>5 Vessel Risk to Whales</w:t>
       </w:r>
-      <w:bookmarkEnd w:id="18"/>
+      <w:bookmarkEnd w:id="17"/>
     </w:p>
     <w:p>
       <w:pPr>
@@ -2156,7 +2442,7 @@
       <w:pPr>
         <w:pStyle w:val="BodyText"/>
       </w:pPr>
-      <w:bookmarkStart w:id="19" w:name="eq-risk"/>
+      <w:bookmarkStart w:id="18" w:name="eq-risk"/>
       <m:oMathPara>
         <m:oMathParaPr>
           <m:jc m:val="center"/>
@@ -2217,7 +2503,7 @@
           </m:d>
         </m:oMath>
       </m:oMathPara>
-      <w:bookmarkEnd w:id="19"/>
+      <w:bookmarkEnd w:id="18"/>
     </w:p>
     <w:p>
       <w:pPr>
@@ -2268,13 +2554,16 @@
         </w:r>
       </w:hyperlink>
       <w:r>
-        <w:t xml:space="preserve">; </w:t>
+        <w:t>;</w:t>
+      </w:r>
+      <w:r>
+        <w:t xml:space="preserve"> </w:t>
       </w:r>
       <w:r>
         <w:fldChar w:fldCharType="begin"/>
       </w:r>
       <w:r>
-        <w:instrText xml:space="preserve"> REF _Ref151821533 \h </w:instrText>
+        <w:instrText xml:space="preserve"> REF _Ref159404609 \h </w:instrText>
       </w:r>
       <w:r>
         <w:fldChar w:fldCharType="separate"/>
@@ -2313,23 +2602,23 @@
             <w:pPr>
               <w:jc w:val="center"/>
             </w:pPr>
-            <w:bookmarkStart w:id="20" w:name="fig-risk-avg-all-gt01"/>
+            <w:bookmarkStart w:id="19" w:name="fig-risk-avg-all-gt01"/>
             <w:r>
               <w:rPr>
                 <w:noProof/>
               </w:rPr>
               <w:lastRenderedPageBreak/>
               <w:drawing>
-                <wp:inline distT="0" distB="0" distL="0" distR="0" wp14:anchorId="76F13644" wp14:editId="1EBBD20E">
+                <wp:inline distT="0" distB="0" distL="0" distR="0" wp14:anchorId="10D9D476" wp14:editId="0FB86F0A">
                   <wp:extent cx="5334000" cy="4267200"/>
                   <wp:effectExtent l="0" t="0" r="0" b="0"/>
-                  <wp:docPr id="57" name="Picture"/>
+                  <wp:docPr id="59" name="Picture"/>
                   <wp:cNvGraphicFramePr/>
                   <a:graphic xmlns:a="http://schemas.openxmlformats.org/drawingml/2006/main">
                     <a:graphicData uri="http://schemas.openxmlformats.org/drawingml/2006/picture">
                       <pic:pic xmlns:pic="http://schemas.openxmlformats.org/drawingml/2006/picture">
                         <pic:nvPicPr>
-                          <pic:cNvPr id="58" name="Picture" descr="index_files/figure-docx/fig-risk-avg-all-gt01-1.png"/>
+                          <pic:cNvPr id="60" name="Picture" descr="index_files/figure-docx/fig-risk-avg-all-gt01-1.png"/>
                           <pic:cNvPicPr>
                             <a:picLocks noChangeAspect="1" noChangeArrowheads="1"/>
                           </pic:cNvPicPr>
@@ -2372,7 +2661,7 @@
             </w:r>
           </w:p>
         </w:tc>
-        <w:bookmarkEnd w:id="20"/>
+        <w:bookmarkEnd w:id="19"/>
       </w:tr>
     </w:tbl>
     <w:p>
@@ -2401,23 +2690,23 @@
             <w:pPr>
               <w:jc w:val="center"/>
             </w:pPr>
-            <w:bookmarkStart w:id="21" w:name="fig-risk-avg-boem-gt10"/>
+            <w:bookmarkStart w:id="20" w:name="fig-risk-avg-boem-gt10"/>
             <w:r>
               <w:rPr>
                 <w:noProof/>
               </w:rPr>
               <w:lastRenderedPageBreak/>
               <w:drawing>
-                <wp:inline distT="0" distB="0" distL="0" distR="0" wp14:anchorId="26762699" wp14:editId="1DB38850">
+                <wp:inline distT="0" distB="0" distL="0" distR="0" wp14:anchorId="318880A4" wp14:editId="5CBBDB48">
                   <wp:extent cx="5334000" cy="4267200"/>
                   <wp:effectExtent l="0" t="0" r="0" b="0"/>
-                  <wp:docPr id="61" name="Picture"/>
+                  <wp:docPr id="63" name="Picture"/>
                   <wp:cNvGraphicFramePr/>
                   <a:graphic xmlns:a="http://schemas.openxmlformats.org/drawingml/2006/main">
                     <a:graphicData uri="http://schemas.openxmlformats.org/drawingml/2006/picture">
                       <pic:pic xmlns:pic="http://schemas.openxmlformats.org/drawingml/2006/picture">
                         <pic:nvPicPr>
-                          <pic:cNvPr id="62" name="Picture" descr="index_files/figure-docx/fig-risk-avg-boem-gt10-1.png"/>
+                          <pic:cNvPr id="64" name="Picture" descr="index_files/figure-docx/fig-risk-avg-boem-gt10-1.png"/>
                           <pic:cNvPicPr>
                             <a:picLocks noChangeAspect="1" noChangeArrowheads="1"/>
                           </pic:cNvPicPr>
@@ -2460,38 +2749,49 @@
             </w:r>
           </w:p>
         </w:tc>
-        <w:bookmarkEnd w:id="21"/>
+        <w:bookmarkEnd w:id="20"/>
       </w:tr>
     </w:tbl>
     <w:p>
       <w:pPr>
         <w:pStyle w:val="BodyText"/>
       </w:pPr>
+      <w:bookmarkStart w:id="21" w:name="tbl-risk-overview"/>
     </w:p>
     <w:p>
       <w:pPr>
         <w:pStyle w:val="Caption"/>
         <w:keepNext/>
       </w:pPr>
-      <w:bookmarkStart w:id="22" w:name="_Ref151821533"/>
+      <w:bookmarkStart w:id="22" w:name="_Ref159404609"/>
       <w:r>
         <w:lastRenderedPageBreak/>
         <w:t xml:space="preserve">Table </w:t>
       </w:r>
-      <w:fldSimple w:instr=" SEQ Table \* ARABIC ">
-        <w:r>
-          <w:rPr>
-            <w:noProof/>
-          </w:rPr>
-          <w:t>2</w:t>
-        </w:r>
-      </w:fldSimple>
+      <w:r>
+        <w:fldChar w:fldCharType="begin"/>
+      </w:r>
+      <w:r>
+        <w:instrText xml:space="preserve"> SEQ Table \* ARABIC </w:instrText>
+      </w:r>
+      <w:r>
+        <w:fldChar w:fldCharType="separate"/>
+      </w:r>
+      <w:r>
+        <w:rPr>
+          <w:noProof/>
+        </w:rPr>
+        <w:t>2</w:t>
+      </w:r>
+      <w:r>
+        <w:fldChar w:fldCharType="end"/>
+      </w:r>
       <w:bookmarkEnd w:id="22"/>
       <w:r>
         <w:t xml:space="preserve">. </w:t>
       </w:r>
       <w:r>
-        <w:t>Vessel strike risk (# whales * km vessel traffic) to Rice's whales for oil and gas vessels compared with all vessels.</w:t>
+        <w:t>Vessel strike risk (# whales * km vessel traffic) to Rice’s whales for oil and gas vessels compared with all vessels.</w:t>
       </w:r>
     </w:p>
     <w:tbl>
@@ -2530,7 +2830,6 @@
               <w:keepNext/>
               <w:spacing w:after="60"/>
             </w:pPr>
-            <w:bookmarkStart w:id="23" w:name="tbl-risk-overview"/>
           </w:p>
         </w:tc>
         <w:tc>
@@ -3774,11 +4073,16 @@
         </w:tc>
       </w:tr>
     </w:tbl>
-    <w:bookmarkEnd w:id="23"/>
     <w:p>
       <w:pPr>
         <w:pStyle w:val="BodyText"/>
       </w:pPr>
+    </w:p>
+    <w:bookmarkEnd w:id="21"/>
+    <w:p>
+      <w:pPr>
+        <w:pStyle w:val="BodyText"/>
+      </w:pPr>
       <w:r>
         <w:t>Finally, we can evaluate the risk reduction of the original Whale Area proposed in the Biological Opinion (NMFS 2020) compared with the newly proposed Whale Area, when the new density surface model is used</w:t>
       </w:r>
@@ -3789,7 +4093,7 @@
         <w:fldChar w:fldCharType="begin"/>
       </w:r>
       <w:r>
-        <w:instrText xml:space="preserve"> REF _Ref151821633 \h </w:instrText>
+        <w:instrText xml:space="preserve"> REF _Ref159404635 \h </w:instrText>
       </w:r>
       <w:r>
         <w:fldChar w:fldCharType="separate"/>
@@ -3815,34 +4119,48 @@
         <w:pStyle w:val="Caption"/>
         <w:keepNext/>
       </w:pPr>
-      <w:bookmarkStart w:id="24" w:name="_Ref151821633"/>
+      <w:bookmarkStart w:id="23" w:name="_Ref159404635"/>
       <w:r>
         <w:lastRenderedPageBreak/>
         <w:t xml:space="preserve">Table </w:t>
       </w:r>
-      <w:fldSimple w:instr=" SEQ Table \* ARABIC ">
-        <w:r>
-          <w:rPr>
-            <w:noProof/>
-          </w:rPr>
-          <w:t>3</w:t>
-        </w:r>
-      </w:fldSimple>
-      <w:bookmarkEnd w:id="24"/>
+      <w:r>
+        <w:fldChar w:fldCharType="begin"/>
+      </w:r>
+      <w:r>
+        <w:instrText xml:space="preserve"> SEQ Table \* ARABIC </w:instrText>
+      </w:r>
+      <w:r>
+        <w:fldChar w:fldCharType="separate"/>
+      </w:r>
+      <w:r>
+        <w:rPr>
+          <w:noProof/>
+        </w:rPr>
+        <w:t>3</w:t>
+      </w:r>
+      <w:r>
+        <w:fldChar w:fldCharType="end"/>
+      </w:r>
+      <w:bookmarkEnd w:id="23"/>
       <w:r>
         <w:t xml:space="preserve">. </w:t>
       </w:r>
       <w:r>
-        <w:t>Reduction of vessel strike risk (# whales * km vessel traffic) to Rice's whales with enforcement of original (NMFS 2020) and new Whale Areas. All percentage (%) reductions are compared to All Vessels for given speeds</w:t>
-      </w:r>
-      <w:r>
-        <w:t>.</w:t>
+        <w:rPr>
+          <w:rFonts w:ascii="Segoe UI" w:hAnsi="Segoe UI" w:cs="Segoe UI"/>
+          <w:color w:val="212529"/>
+          <w:sz w:val="23"/>
+          <w:szCs w:val="23"/>
+          <w:shd w:val="clear" w:color="auto" w:fill="FFFFFF"/>
+        </w:rPr>
+        <w:t>Reduction of vessel strike risk (# whales * km vessel traffic) to Rice’s whales with enforcement of original (NMFS 2020) and new Whale Areas. All percentage (%) reductions are compared to All Vessels for given speeds.</w:t>
       </w:r>
     </w:p>
     <w:tbl>
       <w:tblPr>
         <w:tblStyle w:val="Table"/>
-        <w:tblW w:w="5000" w:type="pct"/>
+        <w:tblW w:w="0" w:type="auto"/>
         <w:jc w:val="center"/>
         <w:tblCellMar>
           <w:left w:w="60" w:type="dxa"/>
@@ -3851,11 +4169,11 @@
         <w:tblLook w:val="0000" w:firstRow="0" w:lastRow="0" w:firstColumn="0" w:lastColumn="0" w:noHBand="0" w:noVBand="0"/>
       </w:tblPr>
       <w:tblGrid>
-        <w:gridCol w:w="1621"/>
-        <w:gridCol w:w="2510"/>
-        <w:gridCol w:w="1549"/>
-        <w:gridCol w:w="2251"/>
-        <w:gridCol w:w="1549"/>
+        <w:gridCol w:w="526"/>
+        <w:gridCol w:w="815"/>
+        <w:gridCol w:w="503"/>
+        <w:gridCol w:w="731"/>
+        <w:gridCol w:w="503"/>
       </w:tblGrid>
       <w:tr>
         <w:trPr>
@@ -3876,7 +4194,7 @@
               <w:keepNext/>
               <w:spacing w:after="60"/>
             </w:pPr>
-            <w:bookmarkStart w:id="25" w:name="tbl-risk-reduction-by-areas"/>
+            <w:bookmarkStart w:id="24" w:name="tbl-risk-reduction-by-areas"/>
           </w:p>
         </w:tc>
         <w:tc>
@@ -6783,16 +7101,21 @@
     </w:tbl>
     <w:p>
       <w:pPr>
+        <w:pStyle w:val="BodyText"/>
+      </w:pPr>
+    </w:p>
+    <w:p>
+      <w:pPr>
         <w:pStyle w:val="Heading2"/>
       </w:pPr>
-      <w:bookmarkStart w:id="26" w:name="reproducible-results"/>
-      <w:bookmarkStart w:id="27" w:name="_Toc151821837"/>
-      <w:bookmarkEnd w:id="17"/>
-      <w:bookmarkEnd w:id="25"/>
+      <w:bookmarkStart w:id="25" w:name="reproducible-results"/>
+      <w:bookmarkStart w:id="26" w:name="_Toc159404697"/>
+      <w:bookmarkEnd w:id="16"/>
+      <w:bookmarkEnd w:id="24"/>
       <w:r>
         <w:t>6 Reproducible Results</w:t>
       </w:r>
-      <w:bookmarkEnd w:id="27"/>
+      <w:bookmarkEnd w:id="26"/>
     </w:p>
     <w:p>
       <w:pPr>
@@ -6802,12 +7125,14 @@
         <w:t xml:space="preserve">This report was produced using the principles of reproducible research (Lowndes et al. 2017) with the R programming language (R Core Team 2023). Statistical analysis were performed using the libraries and methods of the </w:t>
       </w:r>
       <w:hyperlink r:id="rId18">
+        <w:proofErr w:type="spellStart"/>
         <w:r>
           <w:rPr>
             <w:rStyle w:val="VerbatimChar"/>
           </w:rPr>
           <w:t>tidyverse</w:t>
         </w:r>
+        <w:proofErr w:type="spellEnd"/>
       </w:hyperlink>
       <w:r>
         <w:t xml:space="preserve"> (Wickham et al. 2019) and spatial features </w:t>
@@ -6821,7 +7146,15 @@
         </w:r>
       </w:hyperlink>
       <w:r>
-        <w:t xml:space="preserve"> (Pebesma 2018) output to a </w:t>
+        <w:t xml:space="preserve"> (</w:t>
+      </w:r>
+      <w:proofErr w:type="spellStart"/>
+      <w:r>
+        <w:t>Pebesma</w:t>
+      </w:r>
+      <w:proofErr w:type="spellEnd"/>
+      <w:r>
+        <w:t xml:space="preserve"> 2018) output to a </w:t>
       </w:r>
       <w:hyperlink r:id="rId20">
         <w:r>
@@ -6832,15 +7165,45 @@
         </w:r>
       </w:hyperlink>
       <w:r>
-        <w:t xml:space="preserve"> document (Allaire 2022). All source code is available in the Github repository </w:t>
+        <w:t xml:space="preserve"> document (Allaire 2022). All source code is available in the </w:t>
+      </w:r>
+      <w:proofErr w:type="spellStart"/>
+      <w:r>
+        <w:t>Github</w:t>
+      </w:r>
+      <w:proofErr w:type="spellEnd"/>
+      <w:r>
+        <w:t xml:space="preserve"> repository </w:t>
       </w:r>
       <w:hyperlink r:id="rId21">
         <w:r>
           <w:rPr>
             <w:rStyle w:val="Hyperlink"/>
           </w:rPr>
-          <w:t>github.com/ecoquants/ricei</w:t>
+          <w:t>github.com/</w:t>
         </w:r>
+        <w:proofErr w:type="spellStart"/>
+        <w:r>
+          <w:rPr>
+            <w:rStyle w:val="Hyperlink"/>
+          </w:rPr>
+          <w:t>ecoquants</w:t>
+        </w:r>
+        <w:proofErr w:type="spellEnd"/>
+        <w:r>
+          <w:rPr>
+            <w:rStyle w:val="Hyperlink"/>
+          </w:rPr>
+          <w:t>/</w:t>
+        </w:r>
+        <w:proofErr w:type="spellStart"/>
+        <w:r>
+          <w:rPr>
+            <w:rStyle w:val="Hyperlink"/>
+          </w:rPr>
+          <w:t>ricei</w:t>
+        </w:r>
+        <w:proofErr w:type="spellEnd"/>
       </w:hyperlink>
       <w:r>
         <w:t xml:space="preserve">. The interactive version of this report is available at </w:t>
@@ -6850,8 +7213,16 @@
           <w:rPr>
             <w:rStyle w:val="Hyperlink"/>
           </w:rPr>
-          <w:t>ecoquants.com/ricei</w:t>
+          <w:t>ecoquants.com/</w:t>
         </w:r>
+        <w:proofErr w:type="spellStart"/>
+        <w:r>
+          <w:rPr>
+            <w:rStyle w:val="Hyperlink"/>
+          </w:rPr>
+          <w:t>ricei</w:t>
+        </w:r>
+        <w:proofErr w:type="spellEnd"/>
       </w:hyperlink>
       <w:r>
         <w:t>.</w:t>
@@ -6861,14 +7232,14 @@
       <w:pPr>
         <w:pStyle w:val="Heading2"/>
       </w:pPr>
-      <w:bookmarkStart w:id="28" w:name="acknowledgements"/>
-      <w:bookmarkStart w:id="29" w:name="_Toc151821838"/>
-      <w:bookmarkEnd w:id="26"/>
+      <w:bookmarkStart w:id="27" w:name="acknowledgements"/>
+      <w:bookmarkStart w:id="28" w:name="_Toc159404698"/>
+      <w:bookmarkEnd w:id="25"/>
       <w:r>
         <w:lastRenderedPageBreak/>
         <w:t>7 Acknowledgements</w:t>
       </w:r>
-      <w:bookmarkEnd w:id="29"/>
+      <w:bookmarkEnd w:id="28"/>
     </w:p>
     <w:p>
       <w:pPr>
@@ -6882,20 +7253,20 @@
       <w:pPr>
         <w:pStyle w:val="Heading2"/>
       </w:pPr>
-      <w:bookmarkStart w:id="30" w:name="references"/>
-      <w:bookmarkStart w:id="31" w:name="_Toc151821839"/>
-      <w:bookmarkEnd w:id="28"/>
+      <w:bookmarkStart w:id="29" w:name="references"/>
+      <w:bookmarkStart w:id="30" w:name="_Toc159404699"/>
+      <w:bookmarkEnd w:id="27"/>
       <w:r>
         <w:t>References</w:t>
       </w:r>
-      <w:bookmarkEnd w:id="31"/>
+      <w:bookmarkEnd w:id="30"/>
     </w:p>
     <w:p>
       <w:pPr>
         <w:pStyle w:val="Bibliography"/>
       </w:pPr>
-      <w:bookmarkStart w:id="32" w:name="ref-allaireQuartoInterfaceQuarto2022"/>
-      <w:bookmarkStart w:id="33" w:name="refs"/>
+      <w:bookmarkStart w:id="31" w:name="ref-allaireQuartoInterfaceQuarto2022"/>
+      <w:bookmarkStart w:id="32" w:name="refs"/>
       <w:r>
         <w:t xml:space="preserve">Allaire, J. 2022. “Quarto: R Interface to’Quarto’Markdown Publishing System.” </w:t>
       </w:r>
@@ -6914,8 +7285,8 @@
       <w:pPr>
         <w:pStyle w:val="Bibliography"/>
       </w:pPr>
-      <w:bookmarkStart w:id="34" w:name="ref-garrisonAbundanceMarineMammals2020"/>
-      <w:bookmarkEnd w:id="32"/>
+      <w:bookmarkStart w:id="33" w:name="ref-garrisonAbundanceMarineMammals2020"/>
+      <w:bookmarkEnd w:id="31"/>
       <w:r>
         <w:t>Garrison, Lance, Joel Ortega-Ortiz, and Gina Rappucci. 2020. “Abundance of Marine Mammals in Waters of the U.S. Gulf of Mexico During the Summers of 2017 and 2018.” PRBD-2020-07.</w:t>
       </w:r>
@@ -6924,8 +7295,8 @@
       <w:pPr>
         <w:pStyle w:val="Bibliography"/>
       </w:pPr>
-      <w:bookmarkStart w:id="35" w:name="ref-kiszkaCriticallyEndangeredRice2023"/>
-      <w:bookmarkEnd w:id="34"/>
+      <w:bookmarkStart w:id="34" w:name="ref-kiszkaCriticallyEndangeredRice2023"/>
+      <w:bookmarkEnd w:id="33"/>
       <w:r>
         <w:t xml:space="preserve">Kiszka, Jeremy J., Michelle Caputo, Johanna Vollenweider, Michael R. Heithaus, Laura Aichinger Dias, and Lance P. Garrison. 2023. “Critically Endangered Rice’s Whales (Balaenoptera Ricei) Selectively Feed on High-Quality Prey in the Gulf of Mexico.” </w:t>
       </w:r>
@@ -6955,8 +7326,8 @@
       <w:pPr>
         <w:pStyle w:val="Bibliography"/>
       </w:pPr>
-      <w:bookmarkStart w:id="36" w:name="ref-litzCetaceanSeaTurtle2022"/>
-      <w:bookmarkEnd w:id="35"/>
+      <w:bookmarkStart w:id="35" w:name="ref-litzCetaceanSeaTurtle2022"/>
+      <w:bookmarkEnd w:id="34"/>
       <w:r>
         <w:t>Litz, Jenny, Laura Aichinger Dias, Gina Rappucci, Anthony Martinez, Melissa Soldevilla, Lance Garrison, and Keith Mullin. 2022. “Cetacean and Sea Turtle Spatial Density Model Outputs from Visual Observations Using Line-Transect Survey Methods Aboard NOAA Vessel and Aircraft Platforms in the Gulf of Mexico.”</w:t>
       </w:r>
@@ -6965,8 +7336,8 @@
       <w:pPr>
         <w:pStyle w:val="Bibliography"/>
       </w:pPr>
-      <w:bookmarkStart w:id="37" w:name="ref-lowndesOurPathBetter2017"/>
-      <w:bookmarkEnd w:id="36"/>
+      <w:bookmarkStart w:id="36" w:name="ref-lowndesOurPathBetter2017"/>
+      <w:bookmarkEnd w:id="35"/>
       <w:r>
         <w:t xml:space="preserve">Lowndes, Julia S. Stewart, Benjamin D. Best, Courtney Scarborough, Jamie C. Afflerbach, Melanie R. Frazier, Casey C. O’Hara, Ning Jiang, and Benjamin S. Halpern. 2017. “Our Path to Better Science in Less Time Using Open Data Science Tools.” </w:t>
       </w:r>
@@ -6996,8 +7367,8 @@
       <w:pPr>
         <w:pStyle w:val="Bibliography"/>
       </w:pPr>
-      <w:bookmarkStart w:id="38" w:name="ref-nmfsBiologicalOpinionFederally2020"/>
-      <w:bookmarkEnd w:id="37"/>
+      <w:bookmarkStart w:id="37" w:name="ref-nmfsBiologicalOpinionFederally2020"/>
+      <w:bookmarkEnd w:id="36"/>
       <w:r>
         <w:t>NMFS. 2020. “‘Biological Opinion on the Federally Regulated Oil and Gas Program Activities in the Gulf of Mexico,’ 13 March 2020, a Consultation Conducted by the Endangered Species Act Interagency Cooperation Division, Office of Protected Resources, National Marine Fisheries Service, National Oceanic and Atmospheric Administration, U.S. Department of Commerce.”</w:t>
       </w:r>
@@ -7006,8 +7377,8 @@
       <w:pPr>
         <w:pStyle w:val="Bibliography"/>
       </w:pPr>
-      <w:bookmarkStart w:id="39" w:name="ref-pebesmaJournalSimpleFeatures2018"/>
-      <w:bookmarkEnd w:id="38"/>
+      <w:bookmarkStart w:id="38" w:name="ref-pebesmaJournalSimpleFeatures2018"/>
+      <w:bookmarkEnd w:id="37"/>
       <w:r>
         <w:t xml:space="preserve">Pebesma, Edzer. 2018. “The R Journal: Simple Features for R: Standardized Support for Spatial Vector Data.” </w:t>
       </w:r>
@@ -7037,8 +7408,8 @@
       <w:pPr>
         <w:pStyle w:val="Bibliography"/>
       </w:pPr>
-      <w:bookmarkStart w:id="40" w:name="X9908c3c11d2ce7c45992bd046a78b3587daa4e5"/>
-      <w:bookmarkEnd w:id="39"/>
+      <w:bookmarkStart w:id="39" w:name="X9908c3c11d2ce7c45992bd046a78b3587daa4e5"/>
+      <w:bookmarkEnd w:id="38"/>
       <w:r>
         <w:t>R Core Team, R. 2023. “R: A Language and Environment for Statistical Computing.” Vienna, Austria.</w:t>
       </w:r>
@@ -7047,8 +7418,8 @@
       <w:pPr>
         <w:pStyle w:val="Bibliography"/>
       </w:pPr>
-      <w:bookmarkStart w:id="41" w:name="X98cd9a4a17022fa4258031376314a1a452dd228"/>
-      <w:bookmarkEnd w:id="40"/>
+      <w:bookmarkStart w:id="40" w:name="X98cd9a4a17022fa4258031376314a1a452dd228"/>
+      <w:bookmarkEnd w:id="39"/>
       <w:r>
         <w:t xml:space="preserve">Roberts, Jason J., Benjamin D. Best, Laura Mannocci, Ei Fujioka, Patrick N. Halpin, Debra L. Palka, Lance P. Garrison, et al. 2016. “Habitat-Based Cetacean Density Models for the U.S. Atlantic and Gulf of Mexico.” </w:t>
       </w:r>
@@ -7078,8 +7449,8 @@
       <w:pPr>
         <w:pStyle w:val="Bibliography"/>
       </w:pPr>
-      <w:bookmarkStart w:id="42" w:name="ref-roselStatusReviewBryde2016a"/>
-      <w:bookmarkEnd w:id="41"/>
+      <w:bookmarkStart w:id="41" w:name="ref-roselStatusReviewBryde2016a"/>
+      <w:bookmarkEnd w:id="40"/>
       <w:r>
         <w:lastRenderedPageBreak/>
         <w:t xml:space="preserve">Rosel, Patricia E., P. J. (Peter James) Corkeron, Laura Engleby, Deborah M. Epperson 1965-, Keith (Keith D.) Mullin, Melissa S. Soldevilla, and Barbara Louise Taylor 1954-. 2016a. “Status Review of Bryde’s Whales (Balaenoptera Edeni) in the Gulf of Mexico Under the Endangered Species Act.” Edited by Southeast Fisheries Science Center (U.S.), NOAA technical memorandum NMFS-SEFSC ; 692,. </w:t>
@@ -7100,8 +7471,8 @@
       <w:pPr>
         <w:pStyle w:val="Bibliography"/>
       </w:pPr>
-      <w:bookmarkStart w:id="43" w:name="ref-roselStatusReviewBryde2016"/>
-      <w:bookmarkEnd w:id="42"/>
+      <w:bookmarkStart w:id="42" w:name="ref-roselStatusReviewBryde2016"/>
+      <w:bookmarkEnd w:id="41"/>
       <w:r>
         <w:t xml:space="preserve">Rosel, Patricia E., Peter Corkeron, Laura Engleby, Deborah Epperson, Keith D. Mullin, Melissa S. Soldevilla, and Barbara L. Taylor. 2016b. “Status Review of Bryde’s Whales (Balaenoptera Edeni) in the Gulf of Mexico Under the Endangered Species Act,” 32.2 MB. </w:t>
       </w:r>
@@ -7121,8 +7492,8 @@
       <w:pPr>
         <w:pStyle w:val="Bibliography"/>
       </w:pPr>
-      <w:bookmarkStart w:id="44" w:name="ref-soldevillaRiceWhalesNorthwestern2022"/>
-      <w:bookmarkEnd w:id="43"/>
+      <w:bookmarkStart w:id="43" w:name="ref-soldevillaRiceWhalesNorthwestern2022"/>
+      <w:bookmarkEnd w:id="42"/>
       <w:r>
         <w:t xml:space="preserve">Soldevilla, Melissa S., Amanda J. Debich, Lance P. Garrison, John A. Hildebrand, and Sean M. Wiggins. 2022. “Rice’s Whales in the Northwestern Gulf of Mexico: Call Variation and Occurrence Beyond the Known Core Habitat.” </w:t>
       </w:r>
@@ -7152,8 +7523,8 @@
       <w:pPr>
         <w:pStyle w:val="Bibliography"/>
       </w:pPr>
-      <w:bookmarkStart w:id="45" w:name="ref-waringUSAtlanticGulf2016"/>
-      <w:bookmarkEnd w:id="44"/>
+      <w:bookmarkStart w:id="44" w:name="ref-waringUSAtlanticGulf2016"/>
+      <w:bookmarkEnd w:id="43"/>
       <w:r>
         <w:t xml:space="preserve">Waring, Gordon T. (ed.) et al. 2016. “US Atlantic and Gulf of Mexico Marine Mammal Stock Assessments - 2015.” Edited by Northeast Fisheries Science Center (U.S.), NOAA technical memorandum NMFS-NE ; 238,. </w:t>
       </w:r>
@@ -7173,8 +7544,8 @@
       <w:pPr>
         <w:pStyle w:val="Bibliography"/>
       </w:pPr>
-      <w:bookmarkStart w:id="46" w:name="ref-wickhamWelcomeTidyverse2019"/>
-      <w:bookmarkEnd w:id="45"/>
+      <w:bookmarkStart w:id="45" w:name="ref-wickhamWelcomeTidyverse2019"/>
+      <w:bookmarkEnd w:id="44"/>
       <w:r>
         <w:t xml:space="preserve">Wickham, Hadley, Mara Averick, Jennifer Bryan, Winston Chang, Lucy D’Agostino McGowan, Romain François, Garrett Grolemund, et al. 2019. “Welcome to the Tidyverse.” </w:t>
       </w:r>
@@ -7199,13 +7570,11 @@
       <w:r>
         <w:t>.</w:t>
       </w:r>
-      <w:bookmarkEnd w:id="30"/>
-      <w:bookmarkEnd w:id="33"/>
-      <w:bookmarkEnd w:id="46"/>
+      <w:bookmarkEnd w:id="29"/>
+      <w:bookmarkEnd w:id="32"/>
+      <w:bookmarkEnd w:id="45"/>
     </w:p>
     <w:sectPr>
-      <w:footerReference w:type="even" r:id="rId32"/>
-      <w:footerReference w:type="default" r:id="rId33"/>
       <w:pgSz w:w="12240" w:h="15840"/>
       <w:pgMar w:top="1440" w:right="1440" w:bottom="1440" w:left="1440" w:header="720" w:footer="720" w:gutter="0"/>
       <w:cols w:space="720"/>
@@ -7239,123 +7608,6 @@
 </w:endnotes>
 </file>
 
-<file path=word/footer1.xml><?xml version="1.0" encoding="utf-8"?>
-<w:ftr xmlns:wpc="http://schemas.microsoft.com/office/word/2010/wordprocessingCanvas" xmlns:cx="http://schemas.microsoft.com/office/drawing/2014/chartex" xmlns:cx1="http://schemas.microsoft.com/office/drawing/2015/9/8/chartex" xmlns:cx2="http://schemas.microsoft.com/office/drawing/2015/10/21/chartex" xmlns:cx3="http://schemas.microsoft.com/office/drawing/2016/5/9/chartex" xmlns:cx4="http://schemas.microsoft.com/office/drawing/2016/5/10/chartex" xmlns:cx5="http://schemas.microsoft.com/office/drawing/2016/5/11/chartex" xmlns:cx6="http://schemas.microsoft.com/office/drawing/2016/5/12/chartex" xmlns:cx7="http://schemas.microsoft.com/office/drawing/2016/5/13/chartex" xmlns:cx8="http://schemas.microsoft.com/office/drawing/2016/5/14/chartex" xmlns:mc="http://schemas.openxmlformats.org/markup-compatibility/2006" xmlns:aink="http://schemas.microsoft.com/office/drawing/2016/ink" xmlns:am3d="http://schemas.microsoft.com/office/drawing/2017/model3d" xmlns:o="urn:schemas-microsoft-com:office:office" xmlns:oel="http://schemas.microsoft.com/office/2019/extlst" xmlns:r="http://schemas.openxmlformats.org/officeDocument/2006/relationships" xmlns:m="http://schemas.openxmlformats.org/officeDocument/2006/math" xmlns:v="urn:schemas-microsoft-com:vml" xmlns:wp14="http://schemas.microsoft.com/office/word/2010/wordprocessingDrawing" xmlns:wp="http://schemas.openxmlformats.org/drawingml/2006/wordprocessingDrawing" xmlns:w10="urn:schemas-microsoft-com:office:word" xmlns:w="http://schemas.openxmlformats.org/wordprocessingml/2006/main" xmlns:w14="http://schemas.microsoft.com/office/word/2010/wordml" xmlns:w15="http://schemas.microsoft.com/office/word/2012/wordml" xmlns:w16cex="http://schemas.microsoft.com/office/word/2018/wordml/cex" xmlns:w16cid="http://schemas.microsoft.com/office/word/2016/wordml/cid" xmlns:w16="http://schemas.microsoft.com/office/word/2018/wordml" xmlns:w16sdtdh="http://schemas.microsoft.com/office/word/2020/wordml/sdtdatahash" xmlns:w16se="http://schemas.microsoft.com/office/word/2015/wordml/symex" xmlns:wpg="http://schemas.microsoft.com/office/word/2010/wordprocessingGroup" xmlns:wpi="http://schemas.microsoft.com/office/word/2010/wordprocessingInk" xmlns:wne="http://schemas.microsoft.com/office/word/2006/wordml" xmlns:wps="http://schemas.microsoft.com/office/word/2010/wordprocessingShape" mc:Ignorable="w14 w15 w16se w16cid w16 w16cex w16sdtdh wp14">
-  <w:sdt>
-    <w:sdtPr>
-      <w:rPr>
-        <w:rStyle w:val="PageNumber"/>
-      </w:rPr>
-      <w:id w:val="-761071092"/>
-      <w:docPartObj>
-        <w:docPartGallery w:val="Page Numbers (Bottom of Page)"/>
-        <w:docPartUnique/>
-      </w:docPartObj>
-    </w:sdtPr>
-    <w:sdtContent>
-      <w:p>
-        <w:pPr>
-          <w:pStyle w:val="Footer"/>
-          <w:framePr w:wrap="none" w:vAnchor="text" w:hAnchor="margin" w:xAlign="right" w:y="1"/>
-          <w:rPr>
-            <w:rStyle w:val="PageNumber"/>
-          </w:rPr>
-        </w:pPr>
-        <w:r>
-          <w:rPr>
-            <w:rStyle w:val="PageNumber"/>
-          </w:rPr>
-          <w:fldChar w:fldCharType="begin"/>
-        </w:r>
-        <w:r>
-          <w:rPr>
-            <w:rStyle w:val="PageNumber"/>
-          </w:rPr>
-          <w:instrText xml:space="preserve"> PAGE </w:instrText>
-        </w:r>
-        <w:r>
-          <w:rPr>
-            <w:rStyle w:val="PageNumber"/>
-          </w:rPr>
-          <w:fldChar w:fldCharType="end"/>
-        </w:r>
-      </w:p>
-    </w:sdtContent>
-  </w:sdt>
-  <w:p>
-    <w:pPr>
-      <w:pStyle w:val="Footer"/>
-      <w:ind w:right="360"/>
-    </w:pPr>
-  </w:p>
-</w:ftr>
-</file>
-
-<file path=word/footer2.xml><?xml version="1.0" encoding="utf-8"?>
-<w:ftr xmlns:wpc="http://schemas.microsoft.com/office/word/2010/wordprocessingCanvas" xmlns:cx="http://schemas.microsoft.com/office/drawing/2014/chartex" xmlns:cx1="http://schemas.microsoft.com/office/drawing/2015/9/8/chartex" xmlns:cx2="http://schemas.microsoft.com/office/drawing/2015/10/21/chartex" xmlns:cx3="http://schemas.microsoft.com/office/drawing/2016/5/9/chartex" xmlns:cx4="http://schemas.microsoft.com/office/drawing/2016/5/10/chartex" xmlns:cx5="http://schemas.microsoft.com/office/drawing/2016/5/11/chartex" xmlns:cx6="http://schemas.microsoft.com/office/drawing/2016/5/12/chartex" xmlns:cx7="http://schemas.microsoft.com/office/drawing/2016/5/13/chartex" xmlns:cx8="http://schemas.microsoft.com/office/drawing/2016/5/14/chartex" xmlns:mc="http://schemas.openxmlformats.org/markup-compatibility/2006" xmlns:aink="http://schemas.microsoft.com/office/drawing/2016/ink" xmlns:am3d="http://schemas.microsoft.com/office/drawing/2017/model3d" xmlns:o="urn:schemas-microsoft-com:office:office" xmlns:oel="http://schemas.microsoft.com/office/2019/extlst" xmlns:r="http://schemas.openxmlformats.org/officeDocument/2006/relationships" xmlns:m="http://schemas.openxmlformats.org/officeDocument/2006/math" xmlns:v="urn:schemas-microsoft-com:vml" xmlns:wp14="http://schemas.microsoft.com/office/word/2010/wordprocessingDrawing" xmlns:wp="http://schemas.openxmlformats.org/drawingml/2006/wordprocessingDrawing" xmlns:w10="urn:schemas-microsoft-com:office:word" xmlns:w="http://schemas.openxmlformats.org/wordprocessingml/2006/main" xmlns:w14="http://schemas.microsoft.com/office/word/2010/wordml" xmlns:w15="http://schemas.microsoft.com/office/word/2012/wordml" xmlns:w16cex="http://schemas.microsoft.com/office/word/2018/wordml/cex" xmlns:w16cid="http://schemas.microsoft.com/office/word/2016/wordml/cid" xmlns:w16="http://schemas.microsoft.com/office/word/2018/wordml" xmlns:w16sdtdh="http://schemas.microsoft.com/office/word/2020/wordml/sdtdatahash" xmlns:w16se="http://schemas.microsoft.com/office/word/2015/wordml/symex" xmlns:wpg="http://schemas.microsoft.com/office/word/2010/wordprocessingGroup" xmlns:wpi="http://schemas.microsoft.com/office/word/2010/wordprocessingInk" xmlns:wne="http://schemas.microsoft.com/office/word/2006/wordml" xmlns:wps="http://schemas.microsoft.com/office/word/2010/wordprocessingShape" mc:Ignorable="w14 w15 w16se w16cid w16 w16cex w16sdtdh wp14">
-  <w:sdt>
-    <w:sdtPr>
-      <w:rPr>
-        <w:rStyle w:val="PageNumber"/>
-      </w:rPr>
-      <w:id w:val="-1868286402"/>
-      <w:docPartObj>
-        <w:docPartGallery w:val="Page Numbers (Bottom of Page)"/>
-        <w:docPartUnique/>
-      </w:docPartObj>
-    </w:sdtPr>
-    <w:sdtContent>
-      <w:p>
-        <w:pPr>
-          <w:pStyle w:val="Footer"/>
-          <w:framePr w:wrap="none" w:vAnchor="text" w:hAnchor="margin" w:xAlign="right" w:y="1"/>
-          <w:rPr>
-            <w:rStyle w:val="PageNumber"/>
-          </w:rPr>
-        </w:pPr>
-        <w:r>
-          <w:rPr>
-            <w:rStyle w:val="PageNumber"/>
-          </w:rPr>
-          <w:fldChar w:fldCharType="begin"/>
-        </w:r>
-        <w:r>
-          <w:rPr>
-            <w:rStyle w:val="PageNumber"/>
-          </w:rPr>
-          <w:instrText xml:space="preserve"> PAGE </w:instrText>
-        </w:r>
-        <w:r>
-          <w:rPr>
-            <w:rStyle w:val="PageNumber"/>
-          </w:rPr>
-          <w:fldChar w:fldCharType="separate"/>
-        </w:r>
-        <w:r>
-          <w:rPr>
-            <w:rStyle w:val="PageNumber"/>
-            <w:noProof/>
-          </w:rPr>
-          <w:t>1</w:t>
-        </w:r>
-        <w:r>
-          <w:rPr>
-            <w:rStyle w:val="PageNumber"/>
-          </w:rPr>
-          <w:fldChar w:fldCharType="end"/>
-        </w:r>
-      </w:p>
-    </w:sdtContent>
-  </w:sdt>
-  <w:p>
-    <w:pPr>
-      <w:pStyle w:val="Footer"/>
-      <w:ind w:right="360"/>
-    </w:pPr>
-  </w:p>
-</w:ftr>
-</file>
-
 <file path=word/footnotes.xml><?xml version="1.0" encoding="utf-8"?>
 <w:footnotes xmlns:wpc="http://schemas.microsoft.com/office/word/2010/wordprocessingCanvas" xmlns:cx="http://schemas.microsoft.com/office/drawing/2014/chartex" xmlns:cx1="http://schemas.microsoft.com/office/drawing/2015/9/8/chartex" xmlns:cx2="http://schemas.microsoft.com/office/drawing/2015/10/21/chartex" xmlns:cx3="http://schemas.microsoft.com/office/drawing/2016/5/9/chartex" xmlns:cx4="http://schemas.microsoft.com/office/drawing/2016/5/10/chartex" xmlns:cx5="http://schemas.microsoft.com/office/drawing/2016/5/11/chartex" xmlns:cx6="http://schemas.microsoft.com/office/drawing/2016/5/12/chartex" xmlns:cx7="http://schemas.microsoft.com/office/drawing/2016/5/13/chartex" xmlns:cx8="http://schemas.microsoft.com/office/drawing/2016/5/14/chartex" xmlns:mc="http://schemas.openxmlformats.org/markup-compatibility/2006" xmlns:aink="http://schemas.microsoft.com/office/drawing/2016/ink" xmlns:am3d="http://schemas.microsoft.com/office/drawing/2017/model3d" xmlns:o="urn:schemas-microsoft-com:office:office" xmlns:oel="http://schemas.microsoft.com/office/2019/extlst" xmlns:r="http://schemas.openxmlformats.org/officeDocument/2006/relationships" xmlns:m="http://schemas.openxmlformats.org/officeDocument/2006/math" xmlns:v="urn:schemas-microsoft-com:vml" xmlns:wp14="http://schemas.microsoft.com/office/word/2010/wordprocessingDrawing" xmlns:wp="http://schemas.openxmlformats.org/drawingml/2006/wordprocessingDrawing" xmlns:w10="urn:schemas-microsoft-com:office:word" xmlns:w="http://schemas.openxmlformats.org/wordprocessingml/2006/main" xmlns:w14="http://schemas.microsoft.com/office/word/2010/wordml" xmlns:w15="http://schemas.microsoft.com/office/word/2012/wordml" xmlns:w16cex="http://schemas.microsoft.com/office/word/2018/wordml/cex" xmlns:w16cid="http://schemas.microsoft.com/office/word/2016/wordml/cid" xmlns:w16="http://schemas.microsoft.com/office/word/2018/wordml" xmlns:w16sdtdh="http://schemas.microsoft.com/office/word/2020/wordml/sdtdatahash" xmlns:w16se="http://schemas.microsoft.com/office/word/2015/wordml/symex" xmlns:wpg="http://schemas.microsoft.com/office/word/2010/wordprocessingGroup" xmlns:wpi="http://schemas.microsoft.com/office/word/2010/wordprocessingInk" xmlns:wne="http://schemas.microsoft.com/office/word/2006/wordml" xmlns:wps="http://schemas.microsoft.com/office/word/2010/wordprocessingShape" mc:Ignorable="w14 w15 w16se w16cid w16 w16cex w16sdtdh wp14">
   <w:footnote w:type="separator" w:id="-1">
@@ -7380,7 +7632,7 @@
   <w:abstractNum w:abstractNumId="0" w15:restartNumberingAfterBreak="0">
     <w:nsid w:val="0000A990"/>
     <w:multiLevelType w:val="multilevel"/>
-    <w:tmpl w:val="3FD2BA9E"/>
+    <w:tmpl w:val="A4B404E6"/>
     <w:lvl w:ilvl="0">
       <w:numFmt w:val="bullet"/>
       <w:lvlText w:val=" "/>
@@ -7457,7 +7709,7 @@
   <w:abstractNum w:abstractNumId="1" w15:restartNumberingAfterBreak="0">
     <w:nsid w:val="0000A991"/>
     <w:multiLevelType w:val="multilevel"/>
-    <w:tmpl w:val="D2885774"/>
+    <w:tmpl w:val="8020B468"/>
     <w:lvl w:ilvl="0">
       <w:numFmt w:val="bullet"/>
       <w:lvlText w:val="•"/>
@@ -7531,10 +7783,10 @@
       </w:pPr>
     </w:lvl>
   </w:abstractNum>
-  <w:num w:numId="1" w16cid:durableId="1736272562">
+  <w:num w:numId="1" w16cid:durableId="1141077638">
     <w:abstractNumId w:val="0"/>
   </w:num>
-  <w:num w:numId="2" w16cid:durableId="213779333">
+  <w:num w:numId="2" w16cid:durableId="1980573017">
     <w:abstractNumId w:val="1"/>
   </w:num>
 </w:numbering>
@@ -7984,7 +8236,6 @@
   <w:style w:type="character" w:default="1" w:styleId="DefaultParagraphFont">
     <w:name w:val="Default Paragraph Font"/>
     <w:uiPriority w:val="1"/>
-    <w:semiHidden/>
     <w:unhideWhenUsed/>
   </w:style>
   <w:style w:type="table" w:default="1" w:styleId="TableNormal">
@@ -8579,35 +8830,11 @@
     <w:next w:val="Normal"/>
     <w:autoRedefine/>
     <w:uiPriority w:val="39"/>
-    <w:rsid w:val="00DB068B"/>
+    <w:rsid w:val="00E60672"/>
     <w:pPr>
       <w:spacing w:after="100"/>
       <w:ind w:left="240"/>
     </w:pPr>
-  </w:style>
-  <w:style w:type="paragraph" w:styleId="Footer">
-    <w:name w:val="footer"/>
-    <w:basedOn w:val="Normal"/>
-    <w:link w:val="FooterChar"/>
-    <w:rsid w:val="00DB068B"/>
-    <w:pPr>
-      <w:tabs>
-        <w:tab w:val="center" w:pos="4680"/>
-        <w:tab w:val="right" w:pos="9360"/>
-      </w:tabs>
-      <w:spacing w:after="0"/>
-    </w:pPr>
-  </w:style>
-  <w:style w:type="character" w:customStyle="1" w:styleId="FooterChar">
-    <w:name w:val="Footer Char"/>
-    <w:basedOn w:val="DefaultParagraphFont"/>
-    <w:link w:val="Footer"/>
-    <w:rsid w:val="00DB068B"/>
-  </w:style>
-  <w:style w:type="character" w:styleId="PageNumber">
-    <w:name w:val="page number"/>
-    <w:basedOn w:val="DefaultParagraphFont"/>
-    <w:rsid w:val="00DB068B"/>
   </w:style>
 </w:styles>
 </file>

</xml_diff>